<commit_message>
in all file readme is added
</commit_message>
<xml_diff>
--- a/day15/Day15.docx
+++ b/day15/Day15.docx
@@ -211,524 +211,8 @@
       </w:pPr>
       <w:r>
         <w:rPr/>
-      </w:r>
-    </w:p>
-    <w:p>
-      <w:pPr>
-        <w:pStyle w:val="LOnormal"/>
-        <w:spacing w:lineRule="auto" w:line="240" w:beforeAutospacing="0" w:before="0" w:afterAutospacing="0" w:after="0"/>
-        <w:ind w:left="2160" w:hanging="360"/>
-        <w:rPr/>
-      </w:pPr>
-      <w:r>
-        <w:rPr/>
-      </w:r>
-    </w:p>
-    <w:p>
-      <w:pPr>
-        <w:pStyle w:val="LOnormal"/>
-        <w:numPr>
-          <w:ilvl w:val="2"/>
-          <w:numId w:val="1"/>
-        </w:numPr>
-        <w:spacing w:lineRule="auto" w:line="240" w:beforeAutospacing="0" w:before="0" w:afterAutospacing="0" w:after="0"/>
-        <w:ind w:left="2160" w:hanging="360"/>
-        <w:rPr/>
-      </w:pPr>
-      <w:r>
-        <w:rPr/>
-        <w:t>Create a feature branch for a new feature or bug fix.</w:t>
-      </w:r>
-    </w:p>
-    <w:p>
-      <w:pPr>
-        <w:pStyle w:val="LOnormal"/>
-        <w:numPr>
-          <w:ilvl w:val="1"/>
-          <w:numId w:val="1"/>
-        </w:numPr>
-        <w:spacing w:lineRule="auto" w:line="240" w:beforeAutospacing="0" w:before="0" w:afterAutospacing="0" w:after="0"/>
-        <w:ind w:left="1440" w:hanging="360"/>
-        <w:rPr/>
-      </w:pPr>
-      <w:r>
-        <w:rPr>
-          <w:b/>
-        </w:rPr>
-        <w:t>Add Configuration Files</w:t>
-      </w:r>
-      <w:r>
-        <w:rPr/>
-        <w:t>:</w:t>
-      </w:r>
-    </w:p>
-    <w:p>
-      <w:pPr>
-        <w:pStyle w:val="LOnormal"/>
-        <w:numPr>
-          <w:ilvl w:val="2"/>
-          <w:numId w:val="1"/>
-        </w:numPr>
-        <w:spacing w:lineRule="auto" w:line="240" w:beforeAutospacing="0" w:before="0" w:afterAutospacing="0" w:after="0"/>
-        <w:ind w:left="2160" w:hanging="360"/>
-        <w:rPr/>
-      </w:pPr>
-      <w:r>
-        <w:rPr/>
-        <w:t xml:space="preserve">Create a </w:t>
-      </w:r>
-      <w:r>
-        <w:rPr>
-          <w:rFonts w:eastAsia="Roboto Mono" w:cs="Roboto Mono" w:ascii="Roboto Mono" w:hAnsi="Roboto Mono"/>
-          <w:color w:val="188038"/>
-        </w:rPr>
-        <w:t>.gitignore</w:t>
-      </w:r>
-      <w:r>
-        <w:rPr/>
-        <w:t xml:space="preserve"> file to exclude files like logs, temporary files, etc.</w:t>
-      </w:r>
-    </w:p>
-    <w:p>
-      <w:pPr>
-        <w:pStyle w:val="LOnormal"/>
-        <w:spacing w:lineRule="auto" w:line="240" w:beforeAutospacing="0" w:before="0" w:afterAutospacing="0" w:after="0"/>
-        <w:ind w:left="2160" w:hanging="360"/>
-        <w:rPr/>
-      </w:pPr>
-      <w:r>
-        <w:rPr/>
-      </w:r>
-    </w:p>
-    <w:p>
-      <w:pPr>
-        <w:pStyle w:val="LOnormal"/>
-        <w:numPr>
-          <w:ilvl w:val="2"/>
-          <w:numId w:val="1"/>
-        </w:numPr>
-        <w:spacing w:lineRule="auto" w:line="240" w:beforeAutospacing="0" w:before="0" w:afterAutospacing="0" w:after="0"/>
-        <w:ind w:left="2160" w:hanging="360"/>
-        <w:rPr/>
-      </w:pPr>
-      <w:r>
-        <w:rPr/>
-        <w:t xml:space="preserve">Create a </w:t>
-      </w:r>
-      <w:r>
-        <w:rPr>
-          <w:rFonts w:eastAsia="Roboto Mono" w:cs="Roboto Mono" w:ascii="Roboto Mono" w:hAnsi="Roboto Mono"/>
-          <w:color w:val="188038"/>
-        </w:rPr>
-        <w:t>README.md</w:t>
-      </w:r>
-      <w:r>
-        <w:rPr/>
-        <w:t xml:space="preserve"> file with a project description, setup instructions, and contribution guidelines.</w:t>
-      </w:r>
-    </w:p>
-    <w:p>
-      <w:pPr>
-        <w:pStyle w:val="LOnormal"/>
-        <w:numPr>
-          <w:ilvl w:val="0"/>
-          <w:numId w:val="1"/>
-        </w:numPr>
-        <w:spacing w:lineRule="auto" w:line="240" w:beforeAutospacing="0" w:before="0" w:afterAutospacing="0" w:after="0"/>
-        <w:ind w:left="720" w:hanging="360"/>
-        <w:rPr/>
-      </w:pPr>
-      <w:r>
-        <w:rPr>
-          <w:b/>
-        </w:rPr>
-        <w:t>Docker Configuration:</w:t>
-      </w:r>
-    </w:p>
-    <w:p>
-      <w:pPr>
-        <w:pStyle w:val="LOnormal"/>
-        <w:numPr>
-          <w:ilvl w:val="1"/>
-          <w:numId w:val="1"/>
-        </w:numPr>
-        <w:spacing w:lineRule="auto" w:line="240" w:beforeAutospacing="0" w:before="0" w:afterAutospacing="0" w:after="0"/>
-        <w:ind w:left="1440" w:hanging="360"/>
-        <w:rPr/>
-      </w:pPr>
-      <w:r>
-        <w:rPr>
-          <w:b/>
-        </w:rPr>
-        <w:t>Dockerfile</w:t>
-      </w:r>
-      <w:r>
-        <w:rPr/>
-        <w:t>:</w:t>
-      </w:r>
-    </w:p>
-    <w:p>
-      <w:pPr>
-        <w:pStyle w:val="LOnormal"/>
-        <w:numPr>
-          <w:ilvl w:val="2"/>
-          <w:numId w:val="1"/>
-        </w:numPr>
-        <w:spacing w:lineRule="auto" w:line="240" w:beforeAutospacing="0" w:before="0" w:afterAutospacing="0" w:after="0"/>
-        <w:ind w:left="2160" w:hanging="360"/>
-        <w:rPr/>
-      </w:pPr>
-      <w:r>
-        <w:rPr/>
-        <w:t xml:space="preserve">Write a </w:t>
-      </w:r>
-      <w:r>
-        <w:rPr>
-          <w:rFonts w:eastAsia="Roboto Mono" w:cs="Roboto Mono" w:ascii="Roboto Mono" w:hAnsi="Roboto Mono"/>
-          <w:color w:val="188038"/>
-        </w:rPr>
-        <w:t>Dockerfile</w:t>
-      </w:r>
-      <w:r>
-        <w:rPr/>
-        <w:t xml:space="preserve"> to define how to build the Docker image for the web application.</w:t>
-      </w:r>
-    </w:p>
-    <w:p>
-      <w:pPr>
-        <w:pStyle w:val="LOnormal"/>
-        <w:spacing w:lineRule="auto" w:line="240" w:beforeAutospacing="0" w:before="0" w:afterAutospacing="0" w:after="0"/>
-        <w:ind w:left="2160" w:hanging="360"/>
-        <w:rPr/>
-      </w:pPr>
-      <w:r>
-        <w:rPr/>
-      </w:r>
-    </w:p>
-    <w:p>
-      <w:pPr>
-        <w:pStyle w:val="LOnormal"/>
-        <w:numPr>
-          <w:ilvl w:val="1"/>
-          <w:numId w:val="1"/>
-        </w:numPr>
-        <w:spacing w:lineRule="auto" w:line="240" w:beforeAutospacing="0" w:before="0" w:afterAutospacing="0" w:after="0"/>
-        <w:ind w:left="1440" w:hanging="360"/>
-        <w:rPr/>
-      </w:pPr>
-      <w:r>
-        <w:rPr>
-          <w:b/>
-        </w:rPr>
-        <w:t>Docker Ignore File</w:t>
-      </w:r>
-      <w:r>
-        <w:rPr/>
-        <w:t>:</w:t>
-      </w:r>
-    </w:p>
-    <w:p>
-      <w:pPr>
-        <w:pStyle w:val="LOnormal"/>
-        <w:numPr>
-          <w:ilvl w:val="2"/>
-          <w:numId w:val="1"/>
-        </w:numPr>
-        <w:spacing w:lineRule="auto" w:line="240" w:beforeAutospacing="0" w:before="0" w:afterAutospacing="0" w:after="0"/>
-        <w:ind w:left="2160" w:hanging="360"/>
-        <w:rPr/>
-      </w:pPr>
-      <w:r>
-        <w:rPr/>
-        <w:t xml:space="preserve">Create a </w:t>
-      </w:r>
-      <w:r>
-        <w:rPr>
-          <w:rFonts w:eastAsia="Roboto Mono" w:cs="Roboto Mono" w:ascii="Roboto Mono" w:hAnsi="Roboto Mono"/>
-          <w:color w:val="188038"/>
-        </w:rPr>
-        <w:t>.dockerignore</w:t>
-      </w:r>
-      <w:r>
-        <w:rPr/>
-        <w:t xml:space="preserve"> file to exclude files and directories from the Docker build context.</w:t>
-      </w:r>
-    </w:p>
-    <w:p>
-      <w:pPr>
-        <w:pStyle w:val="LOnormal"/>
-        <w:numPr>
-          <w:ilvl w:val="1"/>
-          <w:numId w:val="1"/>
-        </w:numPr>
-        <w:spacing w:lineRule="auto" w:line="240" w:beforeAutospacing="0" w:before="0" w:afterAutospacing="0" w:after="0"/>
-        <w:ind w:left="1440" w:hanging="360"/>
-        <w:rPr/>
-      </w:pPr>
-      <w:r>
-        <w:rPr>
-          <w:b/>
-        </w:rPr>
-        <w:t>Image Management</w:t>
-      </w:r>
-      <w:r>
-        <w:rPr/>
-        <w:t>:</w:t>
-      </w:r>
-    </w:p>
-    <w:p>
-      <w:pPr>
-        <w:pStyle w:val="LOnormal"/>
-        <w:numPr>
-          <w:ilvl w:val="2"/>
-          <w:numId w:val="1"/>
-        </w:numPr>
-        <w:spacing w:lineRule="auto" w:line="240" w:beforeAutospacing="0" w:before="0" w:afterAutospacing="0" w:after="0"/>
-        <w:ind w:left="2160" w:hanging="360"/>
-        <w:rPr/>
-      </w:pPr>
-      <w:r>
-        <w:rPr/>
-        <w:t xml:space="preserve">Build a Docker image using the </w:t>
-      </w:r>
-      <w:r>
-        <w:rPr>
-          <w:rFonts w:eastAsia="Roboto Mono" w:cs="Roboto Mono" w:ascii="Roboto Mono" w:hAnsi="Roboto Mono"/>
-          <w:color w:val="188038"/>
-        </w:rPr>
-        <w:t>Dockerfile</w:t>
-      </w:r>
-      <w:r>
-        <w:rPr/>
-        <w:t>.</w:t>
-      </w:r>
-    </w:p>
-    <w:p>
-      <w:pPr>
-        <w:pStyle w:val="LOnormal"/>
-        <w:numPr>
-          <w:ilvl w:val="2"/>
-          <w:numId w:val="1"/>
-        </w:numPr>
-        <w:spacing w:lineRule="auto" w:line="240" w:beforeAutospacing="0" w:before="0" w:afterAutospacing="0" w:after="0"/>
-        <w:ind w:left="2160" w:hanging="360"/>
-        <w:rPr/>
-      </w:pPr>
-      <w:r>
-        <w:rPr/>
-        <w:t>Push the built Docker image to a container registry (e.g., Docker Hub).</w:t>
-      </w:r>
-    </w:p>
-    <w:p>
-      <w:pPr>
-        <w:pStyle w:val="LOnormal"/>
-        <w:numPr>
-          <w:ilvl w:val="0"/>
-          <w:numId w:val="1"/>
-        </w:numPr>
-        <w:spacing w:lineRule="auto" w:line="240" w:beforeAutospacing="0" w:before="0" w:afterAutospacing="0" w:after="0"/>
-        <w:ind w:left="720" w:hanging="360"/>
-        <w:rPr/>
-      </w:pPr>
-      <w:r>
-        <w:rPr>
-          <w:b/>
-        </w:rPr>
-        <w:t>Jenkins Configuration:</w:t>
-      </w:r>
-    </w:p>
-    <w:p>
-      <w:pPr>
-        <w:pStyle w:val="LOnormal"/>
-        <w:numPr>
-          <w:ilvl w:val="1"/>
-          <w:numId w:val="1"/>
-        </w:numPr>
-        <w:spacing w:lineRule="auto" w:line="240" w:beforeAutospacing="0" w:before="0" w:afterAutospacing="0" w:after="0"/>
-        <w:ind w:left="1440" w:hanging="360"/>
-        <w:rPr/>
-      </w:pPr>
-      <w:r>
-        <w:rPr>
-          <w:b/>
-        </w:rPr>
-        <w:t>Jenkins Job Setup</w:t>
-      </w:r>
-      <w:r>
-        <w:rPr/>
-        <w:t>:</w:t>
-      </w:r>
-    </w:p>
-    <w:p>
-      <w:pPr>
-        <w:pStyle w:val="LOnormal"/>
-        <w:numPr>
-          <w:ilvl w:val="2"/>
-          <w:numId w:val="1"/>
-        </w:numPr>
-        <w:spacing w:lineRule="auto" w:line="240" w:beforeAutospacing="0" w:before="0" w:afterAutospacing="0" w:after="0"/>
-        <w:ind w:left="2160" w:hanging="360"/>
-        <w:rPr/>
-      </w:pPr>
-      <w:r>
-        <w:rPr/>
-        <w:t>Create a Jenkins job to pull code from the Git repository.</w:t>
-      </w:r>
-    </w:p>
-    <w:p>
-      <w:pPr>
-        <w:pStyle w:val="LOnormal"/>
-        <w:spacing w:lineRule="auto" w:line="240" w:beforeAutospacing="0" w:before="0" w:afterAutospacing="0" w:after="0"/>
-        <w:ind w:left="2160" w:hanging="360"/>
-        <w:rPr/>
-      </w:pPr>
-      <w:r>
-        <w:rPr/>
-      </w:r>
-    </w:p>
-    <w:p>
-      <w:pPr>
-        <w:pStyle w:val="LOnormal"/>
-        <w:numPr>
-          <w:ilvl w:val="2"/>
-          <w:numId w:val="1"/>
-        </w:numPr>
-        <w:spacing w:lineRule="auto" w:line="240" w:beforeAutospacing="0" w:before="0" w:afterAutospacing="0" w:after="0"/>
-        <w:ind w:left="2160" w:hanging="360"/>
-        <w:rPr/>
-      </w:pPr>
-      <w:r>
-        <w:rPr/>
-        <w:t xml:space="preserve">Configure Jenkins to build the Docker image using the </w:t>
-      </w:r>
-      <w:r>
-        <w:rPr>
-          <w:rFonts w:eastAsia="Roboto Mono" w:cs="Roboto Mono" w:ascii="Roboto Mono" w:hAnsi="Roboto Mono"/>
-          <w:color w:val="188038"/>
-        </w:rPr>
-        <w:t>Dockerfile</w:t>
-      </w:r>
-      <w:r>
-        <w:rPr/>
-        <w:t>.</w:t>
-      </w:r>
-    </w:p>
-    <w:p>
-      <w:pPr>
-        <w:pStyle w:val="LOnormal"/>
-        <w:spacing w:lineRule="auto" w:line="240" w:beforeAutospacing="0" w:before="0" w:afterAutospacing="0" w:after="0"/>
-        <w:ind w:left="2160" w:hanging="360"/>
-        <w:rPr/>
-      </w:pPr>
-      <w:r>
-        <w:rPr/>
-        <w:t>.</w:t>
-      </w:r>
-    </w:p>
-    <w:p>
-      <w:pPr>
-        <w:pStyle w:val="LOnormal"/>
-        <w:spacing w:lineRule="auto" w:line="240" w:beforeAutospacing="0" w:before="0" w:afterAutospacing="0" w:after="0"/>
-        <w:ind w:left="2160" w:hanging="360"/>
-        <w:rPr/>
-      </w:pPr>
-      <w:r>
-        <w:rPr/>
-        <w:t>.</w:t>
-      </w:r>
-    </w:p>
-    <w:p>
-      <w:pPr>
-        <w:pStyle w:val="LOnormal"/>
-        <w:numPr>
-          <w:ilvl w:val="2"/>
-          <w:numId w:val="1"/>
-        </w:numPr>
-        <w:spacing w:lineRule="auto" w:line="240" w:beforeAutospacing="0" w:before="0" w:afterAutospacing="0" w:after="0"/>
-        <w:ind w:left="2160" w:hanging="360"/>
-        <w:rPr/>
-      </w:pPr>
-      <w:r>
-        <w:rPr/>
-        <w:t>Set up Jenkins to run tests on the Docker image.</w:t>
-      </w:r>
-    </w:p>
-    <w:p>
-      <w:pPr>
-        <w:pStyle w:val="LOnormal"/>
-        <w:numPr>
-          <w:ilvl w:val="2"/>
-          <w:numId w:val="1"/>
-        </w:numPr>
-        <w:spacing w:lineRule="auto" w:line="240" w:beforeAutospacing="0" w:before="0" w:afterAutospacing="0" w:after="0"/>
-        <w:ind w:left="2160" w:hanging="360"/>
-        <w:rPr/>
-      </w:pPr>
-      <w:r>
-        <w:rPr/>
-        <w:t>Configure Jenkins to push the Docker image to the container registry after a successful build.</w:t>
-      </w:r>
-    </w:p>
-    <w:p>
-      <w:pPr>
-        <w:pStyle w:val="LOnormal"/>
-        <w:numPr>
-          <w:ilvl w:val="1"/>
-          <w:numId w:val="1"/>
-        </w:numPr>
-        <w:spacing w:lineRule="auto" w:line="240" w:beforeAutospacing="0" w:before="0" w:afterAutospacing="0" w:after="0"/>
-        <w:ind w:left="1440" w:hanging="360"/>
-        <w:rPr/>
-      </w:pPr>
-      <w:r>
-        <w:rPr>
-          <w:b/>
-        </w:rPr>
-        <w:t>Jenkins Pipeline</w:t>
-      </w:r>
-      <w:r>
-        <w:rPr/>
-        <w:t>:</w:t>
-      </w:r>
-    </w:p>
-    <w:p>
-      <w:pPr>
-        <w:pStyle w:val="LOnormal"/>
-        <w:numPr>
-          <w:ilvl w:val="2"/>
-          <w:numId w:val="1"/>
-        </w:numPr>
-        <w:spacing w:lineRule="auto" w:line="240" w:beforeAutospacing="0" w:before="0" w:afterAutospacing="0" w:after="0"/>
-        <w:ind w:left="2160" w:hanging="360"/>
-        <w:rPr/>
-      </w:pPr>
-      <w:r>
-        <w:rPr/>
-        <w:t xml:space="preserve">Create a </w:t>
-      </w:r>
-      <w:r>
-        <w:rPr>
-          <w:rFonts w:eastAsia="Roboto Mono" w:cs="Roboto Mono" w:ascii="Roboto Mono" w:hAnsi="Roboto Mono"/>
-          <w:color w:val="188038"/>
-        </w:rPr>
-        <w:t>Jenkinsfile</w:t>
-      </w:r>
-      <w:r>
-        <w:rPr/>
-        <w:t xml:space="preserve"> to define the CI/CD pipeline stages, including build, test, and deploy.</w:t>
-      </w:r>
-    </w:p>
-    <w:p>
-      <w:pPr>
-        <w:pStyle w:val="LOnormal"/>
-        <w:spacing w:lineRule="auto" w:line="240" w:beforeAutospacing="0" w:before="0" w:afterAutospacing="0" w:after="0"/>
-        <w:ind w:left="2160" w:hanging="360"/>
-        <w:rPr/>
-      </w:pPr>
-      <w:r>
-        <w:rPr/>
         <w:drawing>
-          <wp:anchor behindDoc="0" distT="0" distB="0" distL="0" distR="0" simplePos="0" locked="0" layoutInCell="0" allowOverlap="1" relativeHeight="2">
+          <wp:anchor behindDoc="0" distT="0" distB="0" distL="0" distR="0" simplePos="0" locked="0" layoutInCell="0" allowOverlap="1" relativeHeight="3">
             <wp:simplePos x="0" y="0"/>
             <wp:positionH relativeFrom="column">
               <wp:align>center</wp:align>
@@ -736,10 +220,10 @@
             <wp:positionV relativeFrom="paragraph">
               <wp:posOffset>635</wp:posOffset>
             </wp:positionV>
-            <wp:extent cx="4588510" cy="3227070"/>
+            <wp:extent cx="4588510" cy="1287145"/>
             <wp:effectExtent l="0" t="0" r="0" b="0"/>
             <wp:wrapSquare wrapText="largest"/>
-            <wp:docPr id="1" name="Image4" descr=""/>
+            <wp:docPr id="1" name="Image3" descr=""/>
             <wp:cNvGraphicFramePr>
               <a:graphicFrameLocks xmlns:a="http://schemas.openxmlformats.org/drawingml/2006/main" noChangeAspect="1"/>
             </wp:cNvGraphicFramePr>
@@ -747,7 +231,7 @@
               <a:graphicData uri="http://schemas.openxmlformats.org/drawingml/2006/picture">
                 <pic:pic xmlns:pic="http://schemas.openxmlformats.org/drawingml/2006/picture">
                   <pic:nvPicPr>
-                    <pic:cNvPr id="1" name="Image4" descr=""/>
+                    <pic:cNvPr id="1" name="Image3" descr=""/>
                     <pic:cNvPicPr>
                       <a:picLocks noChangeAspect="1" noChangeArrowheads="1"/>
                     </pic:cNvPicPr>
@@ -761,7 +245,7 @@
                   <pic:spPr bwMode="auto">
                     <a:xfrm>
                       <a:off x="0" y="0"/>
-                      <a:ext cx="4588510" cy="3227070"/>
+                      <a:ext cx="4588510" cy="1287145"/>
                     </a:xfrm>
                     <a:prstGeom prst="rect">
                       <a:avLst/>
@@ -777,19 +261,28 @@
     <w:p>
       <w:pPr>
         <w:pStyle w:val="LOnormal"/>
-        <w:numPr>
-          <w:ilvl w:val="0"/>
-          <w:numId w:val="1"/>
-        </w:numPr>
-        <w:spacing w:lineRule="auto" w:line="240" w:beforeAutospacing="0" w:before="0" w:afterAutospacing="0" w:after="0"/>
-        <w:ind w:left="720" w:hanging="360"/>
-        <w:rPr/>
-      </w:pPr>
-      <w:r>
-        <w:rPr>
-          <w:b/>
-        </w:rPr>
-        <w:t>Ansible Playbook:</w:t>
+        <w:spacing w:lineRule="auto" w:line="240" w:beforeAutospacing="0" w:before="0" w:afterAutospacing="0" w:after="0"/>
+        <w:ind w:left="2160" w:hanging="360"/>
+        <w:rPr/>
+      </w:pPr>
+      <w:r>
+        <w:rPr/>
+      </w:r>
+    </w:p>
+    <w:p>
+      <w:pPr>
+        <w:pStyle w:val="LOnormal"/>
+        <w:numPr>
+          <w:ilvl w:val="2"/>
+          <w:numId w:val="1"/>
+        </w:numPr>
+        <w:spacing w:lineRule="auto" w:line="240" w:beforeAutospacing="0" w:before="0" w:afterAutospacing="0" w:after="0"/>
+        <w:ind w:left="2160" w:hanging="360"/>
+        <w:rPr/>
+      </w:pPr>
+      <w:r>
+        <w:rPr/>
+        <w:t>Create a feature branch for a new feature or bug fix.</w:t>
       </w:r>
     </w:p>
     <w:p>
@@ -807,7 +300,7 @@
         <w:rPr>
           <w:b/>
         </w:rPr>
-        <w:t>Basic Playbook Creation</w:t>
+        <w:t>Add Configuration Files</w:t>
       </w:r>
       <w:r>
         <w:rPr/>
@@ -827,121 +320,1027 @@
       </w:pPr>
       <w:r>
         <w:rPr/>
-        <w:t>Develop an Ansible playbook to automate the deployment of the Docker container.</w:t>
-      </w:r>
-    </w:p>
-    <w:p>
-      <w:pPr>
-        <w:pStyle w:val="LOnormal"/>
-        <w:numPr>
-          <w:ilvl w:val="1"/>
-          <w:numId w:val="1"/>
-        </w:numPr>
-        <w:spacing w:lineRule="auto" w:line="240" w:beforeAutospacing="0" w:before="0" w:afterAutospacing="0" w:after="0"/>
-        <w:ind w:left="1440" w:hanging="360"/>
-        <w:rPr/>
-      </w:pPr>
-      <w:r>
-        <w:rPr>
-          <w:b/>
-        </w:rPr>
-        <w:t>Playbook Tasks</w:t>
-      </w:r>
-      <w:r>
-        <w:rPr/>
-        <w:t>:</w:t>
-      </w:r>
-    </w:p>
-    <w:p>
-      <w:pPr>
-        <w:pStyle w:val="LOnormal"/>
-        <w:numPr>
-          <w:ilvl w:val="2"/>
-          <w:numId w:val="1"/>
-        </w:numPr>
-        <w:spacing w:lineRule="auto" w:line="240" w:beforeAutospacing="0" w:before="0" w:afterAutospacing="0" w:after="0"/>
-        <w:ind w:left="2160" w:hanging="360"/>
-        <w:rPr/>
-      </w:pPr>
-      <w:r>
-        <w:rPr/>
-        <w:t>Install Docker on the target server (if Docker is not already installed).</w:t>
-      </w:r>
-    </w:p>
-    <w:p>
-      <w:pPr>
-        <w:pStyle w:val="LOnormal"/>
-        <w:numPr>
-          <w:ilvl w:val="2"/>
-          <w:numId w:val="1"/>
-        </w:numPr>
-        <w:spacing w:lineRule="auto" w:line="240" w:beforeAutospacing="0" w:before="0" w:afterAutospacing="0" w:after="0"/>
-        <w:ind w:left="2160" w:hanging="360"/>
-        <w:rPr/>
-      </w:pPr>
-      <w:r>
-        <w:rPr/>
-        <w:t>Pull the Docker image from the container registry.</w:t>
-      </w:r>
-    </w:p>
-    <w:p>
-      <w:pPr>
-        <w:pStyle w:val="LOnormal"/>
-        <w:numPr>
-          <w:ilvl w:val="2"/>
-          <w:numId w:val="1"/>
-        </w:numPr>
-        <w:spacing w:lineRule="auto" w:line="240" w:beforeAutospacing="0" w:before="0" w:afterAutospacing="0" w:after="0"/>
-        <w:ind w:left="2160" w:hanging="360"/>
-        <w:rPr/>
-      </w:pPr>
-      <w:r>
-        <w:rPr/>
-        <w:t>Run the Docker container with the required configurations.</w:t>
-      </w:r>
-    </w:p>
-    <w:p>
-      <w:pPr>
-        <w:pStyle w:val="LOnormal"/>
-        <w:numPr>
-          <w:ilvl w:val="1"/>
-          <w:numId w:val="1"/>
-        </w:numPr>
-        <w:spacing w:lineRule="auto" w:line="240" w:beforeAutospacing="0" w:before="0" w:afterAutospacing="0" w:after="0"/>
-        <w:ind w:left="1440" w:hanging="360"/>
-        <w:rPr/>
-      </w:pPr>
-      <w:r>
-        <w:rPr>
-          <w:b/>
-        </w:rPr>
-        <w:t>Inventory File</w:t>
-      </w:r>
-      <w:r>
-        <w:rPr/>
-        <w:t>:</w:t>
-      </w:r>
-    </w:p>
-    <w:p>
-      <w:pPr>
-        <w:pStyle w:val="LOnormal"/>
-        <w:numPr>
-          <w:ilvl w:val="2"/>
-          <w:numId w:val="1"/>
-        </w:numPr>
-        <w:spacing w:lineRule="auto" w:line="240" w:beforeAutospacing="0" w:before="0" w:after="240"/>
-        <w:ind w:left="2160" w:hanging="360"/>
-        <w:rPr/>
-      </w:pPr>
-      <w:r>
-        <w:rPr/>
-        <w:t xml:space="preserve">Create an </w:t>
+        <w:t xml:space="preserve">Create a </w:t>
       </w:r>
       <w:r>
         <w:rPr>
           <w:rFonts w:eastAsia="Roboto Mono" w:cs="Roboto Mono" w:ascii="Roboto Mono" w:hAnsi="Roboto Mono"/>
           <w:color w:val="188038"/>
         </w:rPr>
+        <w:t>.gitignore</w:t>
+      </w:r>
+      <w:r>
+        <w:rPr/>
+        <w:t xml:space="preserve"> file to exclude files like logs, temporary files, etc.</w:t>
+      </w:r>
+    </w:p>
+    <w:p>
+      <w:pPr>
+        <w:pStyle w:val="LOnormal"/>
+        <w:spacing w:lineRule="auto" w:line="240" w:beforeAutospacing="0" w:before="0" w:afterAutospacing="0" w:after="0"/>
+        <w:ind w:left="2160" w:hanging="360"/>
+        <w:rPr/>
+      </w:pPr>
+      <w:r>
+        <w:rPr/>
+        <w:drawing>
+          <wp:anchor behindDoc="0" distT="0" distB="0" distL="0" distR="0" simplePos="0" locked="0" layoutInCell="0" allowOverlap="1" relativeHeight="4">
+            <wp:simplePos x="0" y="0"/>
+            <wp:positionH relativeFrom="column">
+              <wp:align>center</wp:align>
+            </wp:positionH>
+            <wp:positionV relativeFrom="paragraph">
+              <wp:posOffset>635</wp:posOffset>
+            </wp:positionV>
+            <wp:extent cx="4588510" cy="607060"/>
+            <wp:effectExtent l="0" t="0" r="0" b="0"/>
+            <wp:wrapSquare wrapText="largest"/>
+            <wp:docPr id="2" name="Image4" descr=""/>
+            <wp:cNvGraphicFramePr>
+              <a:graphicFrameLocks xmlns:a="http://schemas.openxmlformats.org/drawingml/2006/main" noChangeAspect="1"/>
+            </wp:cNvGraphicFramePr>
+            <a:graphic xmlns:a="http://schemas.openxmlformats.org/drawingml/2006/main">
+              <a:graphicData uri="http://schemas.openxmlformats.org/drawingml/2006/picture">
+                <pic:pic xmlns:pic="http://schemas.openxmlformats.org/drawingml/2006/picture">
+                  <pic:nvPicPr>
+                    <pic:cNvPr id="2" name="Image4" descr=""/>
+                    <pic:cNvPicPr>
+                      <a:picLocks noChangeAspect="1" noChangeArrowheads="1"/>
+                    </pic:cNvPicPr>
+                  </pic:nvPicPr>
+                  <pic:blipFill>
+                    <a:blip r:embed="rId3"/>
+                    <a:stretch>
+                      <a:fillRect/>
+                    </a:stretch>
+                  </pic:blipFill>
+                  <pic:spPr bwMode="auto">
+                    <a:xfrm>
+                      <a:off x="0" y="0"/>
+                      <a:ext cx="4588510" cy="607060"/>
+                    </a:xfrm>
+                    <a:prstGeom prst="rect">
+                      <a:avLst/>
+                    </a:prstGeom>
+                  </pic:spPr>
+                </pic:pic>
+              </a:graphicData>
+            </a:graphic>
+          </wp:anchor>
+        </w:drawing>
+      </w:r>
+    </w:p>
+    <w:p>
+      <w:pPr>
+        <w:pStyle w:val="LOnormal"/>
+        <w:numPr>
+          <w:ilvl w:val="2"/>
+          <w:numId w:val="1"/>
+        </w:numPr>
+        <w:spacing w:lineRule="auto" w:line="240" w:beforeAutospacing="0" w:before="0" w:afterAutospacing="0" w:after="0"/>
+        <w:ind w:left="2160" w:hanging="360"/>
+        <w:rPr/>
+      </w:pPr>
+      <w:r>
+        <w:rPr/>
+        <w:t xml:space="preserve">Create a </w:t>
+      </w:r>
+      <w:r>
+        <w:rPr>
+          <w:rFonts w:eastAsia="Roboto Mono" w:cs="Roboto Mono" w:ascii="Roboto Mono" w:hAnsi="Roboto Mono"/>
+          <w:color w:val="188038"/>
+        </w:rPr>
+        <w:t>README.md</w:t>
+      </w:r>
+      <w:r>
+        <w:rPr/>
+        <w:t xml:space="preserve"> file with a project description, setup instructions, and contribution guidelines.</w:t>
+      </w:r>
+    </w:p>
+    <w:p>
+      <w:pPr>
+        <w:pStyle w:val="LOnormal"/>
+        <w:spacing w:lineRule="auto" w:line="240" w:beforeAutospacing="0" w:before="0" w:afterAutospacing="0" w:after="0"/>
+        <w:ind w:left="2160" w:hanging="360"/>
+        <w:rPr/>
+      </w:pPr>
+      <w:r>
+        <w:rPr/>
+      </w:r>
+    </w:p>
+    <w:p>
+      <w:pPr>
+        <w:pStyle w:val="LOnormal"/>
+        <w:spacing w:lineRule="auto" w:line="240" w:beforeAutospacing="0" w:before="0" w:afterAutospacing="0" w:after="0"/>
+        <w:ind w:left="2160" w:hanging="360"/>
+        <w:rPr/>
+      </w:pPr>
+      <w:r>
+        <w:rPr/>
+        <w:drawing>
+          <wp:anchor behindDoc="0" distT="0" distB="0" distL="0" distR="0" simplePos="0" locked="0" layoutInCell="0" allowOverlap="1" relativeHeight="2">
+            <wp:simplePos x="0" y="0"/>
+            <wp:positionH relativeFrom="column">
+              <wp:align>center</wp:align>
+            </wp:positionH>
+            <wp:positionV relativeFrom="paragraph">
+              <wp:posOffset>635</wp:posOffset>
+            </wp:positionV>
+            <wp:extent cx="5601335" cy="2670175"/>
+            <wp:effectExtent l="0" t="0" r="0" b="0"/>
+            <wp:wrapSquare wrapText="largest"/>
+            <wp:docPr id="3" name="Image1" descr=""/>
+            <wp:cNvGraphicFramePr>
+              <a:graphicFrameLocks xmlns:a="http://schemas.openxmlformats.org/drawingml/2006/main" noChangeAspect="1"/>
+            </wp:cNvGraphicFramePr>
+            <a:graphic xmlns:a="http://schemas.openxmlformats.org/drawingml/2006/main">
+              <a:graphicData uri="http://schemas.openxmlformats.org/drawingml/2006/picture">
+                <pic:pic xmlns:pic="http://schemas.openxmlformats.org/drawingml/2006/picture">
+                  <pic:nvPicPr>
+                    <pic:cNvPr id="3" name="Image1" descr=""/>
+                    <pic:cNvPicPr>
+                      <a:picLocks noChangeAspect="1" noChangeArrowheads="1"/>
+                    </pic:cNvPicPr>
+                  </pic:nvPicPr>
+                  <pic:blipFill>
+                    <a:blip r:embed="rId4"/>
+                    <a:stretch>
+                      <a:fillRect/>
+                    </a:stretch>
+                  </pic:blipFill>
+                  <pic:spPr bwMode="auto">
+                    <a:xfrm>
+                      <a:off x="0" y="0"/>
+                      <a:ext cx="5601335" cy="2670175"/>
+                    </a:xfrm>
+                    <a:prstGeom prst="rect">
+                      <a:avLst/>
+                    </a:prstGeom>
+                  </pic:spPr>
+                </pic:pic>
+              </a:graphicData>
+            </a:graphic>
+          </wp:anchor>
+        </w:drawing>
+      </w:r>
+    </w:p>
+    <w:p>
+      <w:pPr>
+        <w:pStyle w:val="LOnormal"/>
+        <w:spacing w:lineRule="auto" w:line="240" w:beforeAutospacing="0" w:before="0" w:afterAutospacing="0" w:after="0"/>
+        <w:ind w:left="2160" w:hanging="360"/>
+        <w:rPr/>
+      </w:pPr>
+      <w:r>
+        <w:rPr/>
+      </w:r>
+    </w:p>
+    <w:p>
+      <w:pPr>
+        <w:pStyle w:val="LOnormal"/>
+        <w:spacing w:lineRule="auto" w:line="240" w:beforeAutospacing="0" w:before="0" w:afterAutospacing="0" w:after="0"/>
+        <w:ind w:left="2160" w:hanging="360"/>
+        <w:rPr/>
+      </w:pPr>
+      <w:r>
+        <w:rPr/>
+      </w:r>
+    </w:p>
+    <w:p>
+      <w:pPr>
+        <w:pStyle w:val="LOnormal"/>
+        <w:numPr>
+          <w:ilvl w:val="0"/>
+          <w:numId w:val="1"/>
+        </w:numPr>
+        <w:spacing w:lineRule="auto" w:line="240" w:beforeAutospacing="0" w:before="0" w:afterAutospacing="0" w:after="0"/>
+        <w:ind w:left="720" w:hanging="360"/>
+        <w:rPr/>
+      </w:pPr>
+      <w:r>
+        <w:rPr>
+          <w:b/>
+        </w:rPr>
+        <w:t>Docker Configuration:</w:t>
+      </w:r>
+    </w:p>
+    <w:p>
+      <w:pPr>
+        <w:pStyle w:val="LOnormal"/>
+        <w:numPr>
+          <w:ilvl w:val="1"/>
+          <w:numId w:val="1"/>
+        </w:numPr>
+        <w:spacing w:lineRule="auto" w:line="240" w:beforeAutospacing="0" w:before="0" w:afterAutospacing="0" w:after="0"/>
+        <w:ind w:left="1440" w:hanging="360"/>
+        <w:rPr/>
+      </w:pPr>
+      <w:r>
+        <w:rPr>
+          <w:b/>
+        </w:rPr>
+        <w:t>Dockerfile</w:t>
+      </w:r>
+      <w:r>
+        <w:rPr/>
+        <w:t>:</w:t>
+      </w:r>
+    </w:p>
+    <w:p>
+      <w:pPr>
+        <w:pStyle w:val="LOnormal"/>
+        <w:numPr>
+          <w:ilvl w:val="2"/>
+          <w:numId w:val="1"/>
+        </w:numPr>
+        <w:spacing w:lineRule="auto" w:line="240" w:beforeAutospacing="0" w:before="0" w:afterAutospacing="0" w:after="0"/>
+        <w:ind w:left="2160" w:hanging="360"/>
+        <w:rPr/>
+      </w:pPr>
+      <w:r>
+        <w:rPr/>
+        <w:t xml:space="preserve">Write a </w:t>
+      </w:r>
+      <w:r>
+        <w:rPr>
+          <w:rFonts w:eastAsia="Roboto Mono" w:cs="Roboto Mono" w:ascii="Roboto Mono" w:hAnsi="Roboto Mono"/>
+          <w:color w:val="188038"/>
+        </w:rPr>
+        <w:t>Dockerfile</w:t>
+      </w:r>
+      <w:r>
+        <w:rPr/>
+        <w:t xml:space="preserve"> to define how to build the Docker image for the web application.</w:t>
+      </w:r>
+    </w:p>
+    <w:p>
+      <w:pPr>
+        <w:pStyle w:val="LOnormal"/>
+        <w:spacing w:lineRule="auto" w:line="240" w:beforeAutospacing="0" w:before="0" w:afterAutospacing="0" w:after="0"/>
+        <w:ind w:left="2160" w:hanging="360"/>
+        <w:rPr/>
+      </w:pPr>
+      <w:r>
+        <w:rPr/>
+        <w:drawing>
+          <wp:anchor behindDoc="0" distT="0" distB="0" distL="0" distR="0" simplePos="0" locked="0" layoutInCell="0" allowOverlap="1" relativeHeight="5">
+            <wp:simplePos x="0" y="0"/>
+            <wp:positionH relativeFrom="column">
+              <wp:align>center</wp:align>
+            </wp:positionH>
+            <wp:positionV relativeFrom="paragraph">
+              <wp:posOffset>635</wp:posOffset>
+            </wp:positionV>
+            <wp:extent cx="4588510" cy="751840"/>
+            <wp:effectExtent l="0" t="0" r="0" b="0"/>
+            <wp:wrapSquare wrapText="largest"/>
+            <wp:docPr id="4" name="Image5" descr=""/>
+            <wp:cNvGraphicFramePr>
+              <a:graphicFrameLocks xmlns:a="http://schemas.openxmlformats.org/drawingml/2006/main" noChangeAspect="1"/>
+            </wp:cNvGraphicFramePr>
+            <a:graphic xmlns:a="http://schemas.openxmlformats.org/drawingml/2006/main">
+              <a:graphicData uri="http://schemas.openxmlformats.org/drawingml/2006/picture">
+                <pic:pic xmlns:pic="http://schemas.openxmlformats.org/drawingml/2006/picture">
+                  <pic:nvPicPr>
+                    <pic:cNvPr id="4" name="Image5" descr=""/>
+                    <pic:cNvPicPr>
+                      <a:picLocks noChangeAspect="1" noChangeArrowheads="1"/>
+                    </pic:cNvPicPr>
+                  </pic:nvPicPr>
+                  <pic:blipFill>
+                    <a:blip r:embed="rId5"/>
+                    <a:stretch>
+                      <a:fillRect/>
+                    </a:stretch>
+                  </pic:blipFill>
+                  <pic:spPr bwMode="auto">
+                    <a:xfrm>
+                      <a:off x="0" y="0"/>
+                      <a:ext cx="4588510" cy="751840"/>
+                    </a:xfrm>
+                    <a:prstGeom prst="rect">
+                      <a:avLst/>
+                    </a:prstGeom>
+                  </pic:spPr>
+                </pic:pic>
+              </a:graphicData>
+            </a:graphic>
+          </wp:anchor>
+        </w:drawing>
+      </w:r>
+    </w:p>
+    <w:p>
+      <w:pPr>
+        <w:pStyle w:val="LOnormal"/>
+        <w:numPr>
+          <w:ilvl w:val="1"/>
+          <w:numId w:val="1"/>
+        </w:numPr>
+        <w:spacing w:lineRule="auto" w:line="240" w:beforeAutospacing="0" w:before="0" w:afterAutospacing="0" w:after="0"/>
+        <w:ind w:left="1440" w:hanging="360"/>
+        <w:rPr/>
+      </w:pPr>
+      <w:r>
+        <w:rPr>
+          <w:b/>
+        </w:rPr>
+        <w:t>Docker Ignore File</w:t>
+      </w:r>
+      <w:r>
+        <w:rPr/>
+        <w:t>:</w:t>
+      </w:r>
+    </w:p>
+    <w:p>
+      <w:pPr>
+        <w:pStyle w:val="LOnormal"/>
+        <w:numPr>
+          <w:ilvl w:val="2"/>
+          <w:numId w:val="1"/>
+        </w:numPr>
+        <w:spacing w:lineRule="auto" w:line="240" w:beforeAutospacing="0" w:before="0" w:afterAutospacing="0" w:after="0"/>
+        <w:ind w:left="2160" w:hanging="360"/>
+        <w:rPr/>
+      </w:pPr>
+      <w:r>
+        <w:rPr/>
+        <w:t xml:space="preserve">Create a </w:t>
+      </w:r>
+      <w:r>
+        <w:rPr>
+          <w:rFonts w:eastAsia="Roboto Mono" w:cs="Roboto Mono" w:ascii="Roboto Mono" w:hAnsi="Roboto Mono"/>
+          <w:color w:val="188038"/>
+        </w:rPr>
+        <w:t>.dockerignore</w:t>
+      </w:r>
+      <w:r>
+        <w:rPr/>
+        <w:t xml:space="preserve"> file to exclude files and directories from the Docker build context.</w:t>
+      </w:r>
+    </w:p>
+    <w:p>
+      <w:pPr>
+        <w:pStyle w:val="LOnormal"/>
+        <w:numPr>
+          <w:ilvl w:val="1"/>
+          <w:numId w:val="1"/>
+        </w:numPr>
+        <w:spacing w:lineRule="auto" w:line="240" w:beforeAutospacing="0" w:before="0" w:afterAutospacing="0" w:after="0"/>
+        <w:ind w:left="1440" w:hanging="360"/>
+        <w:rPr/>
+      </w:pPr>
+      <w:r>
+        <w:rPr>
+          <w:b/>
+        </w:rPr>
+        <w:t>Image Management</w:t>
+      </w:r>
+      <w:r>
+        <w:rPr/>
+        <w:t>:</w:t>
+      </w:r>
+    </w:p>
+    <w:p>
+      <w:pPr>
+        <w:pStyle w:val="LOnormal"/>
+        <w:numPr>
+          <w:ilvl w:val="2"/>
+          <w:numId w:val="1"/>
+        </w:numPr>
+        <w:spacing w:lineRule="auto" w:line="240" w:beforeAutospacing="0" w:before="0" w:afterAutospacing="0" w:after="0"/>
+        <w:ind w:left="2160" w:hanging="360"/>
+        <w:rPr/>
+      </w:pPr>
+      <w:r>
+        <w:rPr/>
+        <w:t xml:space="preserve">Build a Docker image using the </w:t>
+      </w:r>
+      <w:r>
+        <w:rPr>
+          <w:rFonts w:eastAsia="Roboto Mono" w:cs="Roboto Mono" w:ascii="Roboto Mono" w:hAnsi="Roboto Mono"/>
+          <w:color w:val="188038"/>
+        </w:rPr>
+        <w:t>Dockerfile</w:t>
+      </w:r>
+      <w:r>
+        <w:rPr/>
+        <w:t>.</w:t>
+      </w:r>
+    </w:p>
+    <w:p>
+      <w:pPr>
+        <w:pStyle w:val="LOnormal"/>
+        <w:numPr>
+          <w:ilvl w:val="2"/>
+          <w:numId w:val="1"/>
+        </w:numPr>
+        <w:spacing w:lineRule="auto" w:line="240" w:beforeAutospacing="0" w:before="0" w:afterAutospacing="0" w:after="0"/>
+        <w:ind w:left="2160" w:hanging="360"/>
+        <w:rPr/>
+      </w:pPr>
+      <w:r>
+        <w:rPr/>
+        <w:t>Push the built Docker image to a container registry (e.g., Docker Hub).</w:t>
+      </w:r>
+    </w:p>
+    <w:p>
+      <w:pPr>
+        <w:pStyle w:val="LOnormal"/>
+        <w:spacing w:lineRule="auto" w:line="240" w:beforeAutospacing="0" w:before="0" w:afterAutospacing="0" w:after="0"/>
+        <w:ind w:left="1800" w:hanging="0"/>
+        <w:rPr/>
+      </w:pPr>
+      <w:r>
+        <w:rPr/>
+      </w:r>
+    </w:p>
+    <w:p>
+      <w:pPr>
+        <w:pStyle w:val="LOnormal"/>
+        <w:numPr>
+          <w:ilvl w:val="0"/>
+          <w:numId w:val="1"/>
+        </w:numPr>
+        <w:spacing w:lineRule="auto" w:line="240" w:beforeAutospacing="0" w:before="0" w:afterAutospacing="0" w:after="0"/>
+        <w:ind w:left="720" w:hanging="360"/>
+        <w:rPr/>
+      </w:pPr>
+      <w:r>
+        <w:rPr>
+          <w:b/>
+        </w:rPr>
+        <w:t>Jenkins Configuration:</w:t>
+      </w:r>
+    </w:p>
+    <w:p>
+      <w:pPr>
+        <w:pStyle w:val="LOnormal"/>
+        <w:numPr>
+          <w:ilvl w:val="1"/>
+          <w:numId w:val="1"/>
+        </w:numPr>
+        <w:spacing w:lineRule="auto" w:line="240" w:beforeAutospacing="0" w:before="0" w:afterAutospacing="0" w:after="0"/>
+        <w:ind w:left="1440" w:hanging="360"/>
+        <w:rPr/>
+      </w:pPr>
+      <w:r>
+        <w:rPr>
+          <w:b/>
+        </w:rPr>
+        <w:t>Jenkins Job Setup</w:t>
+      </w:r>
+      <w:r>
+        <w:rPr/>
+        <w:t>:</w:t>
+      </w:r>
+    </w:p>
+    <w:p>
+      <w:pPr>
+        <w:pStyle w:val="LOnormal"/>
+        <w:numPr>
+          <w:ilvl w:val="2"/>
+          <w:numId w:val="1"/>
+        </w:numPr>
+        <w:spacing w:lineRule="auto" w:line="240" w:beforeAutospacing="0" w:before="0" w:afterAutospacing="0" w:after="0"/>
+        <w:ind w:left="2160" w:hanging="360"/>
+        <w:rPr/>
+      </w:pPr>
+      <w:r>
+        <w:rPr/>
+        <w:t>Create a Jenkins job to pull code from the Git repository.</w:t>
+      </w:r>
+    </w:p>
+    <w:p>
+      <w:pPr>
+        <w:pStyle w:val="LOnormal"/>
+        <w:spacing w:lineRule="auto" w:line="240" w:beforeAutospacing="0" w:before="0" w:afterAutospacing="0" w:after="0"/>
+        <w:ind w:left="2160" w:hanging="360"/>
+        <w:rPr/>
+      </w:pPr>
+      <w:r>
+        <w:rPr/>
+      </w:r>
+    </w:p>
+    <w:p>
+      <w:pPr>
+        <w:pStyle w:val="LOnormal"/>
+        <w:numPr>
+          <w:ilvl w:val="2"/>
+          <w:numId w:val="1"/>
+        </w:numPr>
+        <w:spacing w:lineRule="auto" w:line="240" w:beforeAutospacing="0" w:before="0" w:afterAutospacing="0" w:after="0"/>
+        <w:ind w:left="2160" w:hanging="360"/>
+        <w:rPr/>
+      </w:pPr>
+      <w:r>
+        <w:rPr/>
+        <w:t xml:space="preserve">Configure Jenkins to build the Docker image using the </w:t>
+      </w:r>
+      <w:r>
+        <w:rPr>
+          <w:rFonts w:eastAsia="Roboto Mono" w:cs="Roboto Mono" w:ascii="Roboto Mono" w:hAnsi="Roboto Mono"/>
+          <w:color w:val="188038"/>
+        </w:rPr>
+        <w:t>Dockerfile</w:t>
+      </w:r>
+      <w:r>
+        <w:rPr/>
+        <w:t>.</w:t>
+      </w:r>
+    </w:p>
+    <w:p>
+      <w:pPr>
+        <w:pStyle w:val="LOnormal"/>
+        <w:numPr>
+          <w:ilvl w:val="2"/>
+          <w:numId w:val="1"/>
+        </w:numPr>
+        <w:spacing w:lineRule="auto" w:line="240" w:beforeAutospacing="0" w:before="0" w:afterAutospacing="0" w:after="0"/>
+        <w:ind w:left="2160" w:hanging="360"/>
+        <w:rPr/>
+      </w:pPr>
+      <w:r>
+        <w:rPr/>
+        <w:t>Set up Jenkins to run tests on the Docker image.</w:t>
+      </w:r>
+    </w:p>
+    <w:p>
+      <w:pPr>
+        <w:pStyle w:val="LOnormal"/>
+        <w:numPr>
+          <w:ilvl w:val="2"/>
+          <w:numId w:val="1"/>
+        </w:numPr>
+        <w:spacing w:lineRule="auto" w:line="240" w:beforeAutospacing="0" w:before="0" w:afterAutospacing="0" w:after="0"/>
+        <w:ind w:left="2160" w:hanging="360"/>
+        <w:rPr/>
+      </w:pPr>
+      <w:r>
+        <w:rPr/>
+        <w:t>Configure Jenkins to push the Docker image to the container registry after a successful build.</w:t>
+      </w:r>
+    </w:p>
+    <w:p>
+      <w:pPr>
+        <w:pStyle w:val="LOnormal"/>
+        <w:numPr>
+          <w:ilvl w:val="1"/>
+          <w:numId w:val="1"/>
+        </w:numPr>
+        <w:spacing w:lineRule="auto" w:line="240" w:beforeAutospacing="0" w:before="0" w:afterAutospacing="0" w:after="0"/>
+        <w:ind w:left="1440" w:hanging="360"/>
+        <w:rPr/>
+      </w:pPr>
+      <w:r>
+        <w:rPr>
+          <w:b/>
+        </w:rPr>
+        <w:t>Jenkins Pipeline</w:t>
+      </w:r>
+      <w:r>
+        <w:rPr/>
+        <w:t>:</w:t>
+      </w:r>
+    </w:p>
+    <w:p>
+      <w:pPr>
+        <w:pStyle w:val="LOnormal"/>
+        <w:numPr>
+          <w:ilvl w:val="2"/>
+          <w:numId w:val="1"/>
+        </w:numPr>
+        <w:spacing w:lineRule="auto" w:line="240" w:beforeAutospacing="0" w:before="0" w:afterAutospacing="0" w:after="0"/>
+        <w:ind w:left="2160" w:hanging="360"/>
+        <w:rPr/>
+      </w:pPr>
+      <w:r>
+        <w:rPr/>
+        <w:t xml:space="preserve">Create a </w:t>
+      </w:r>
+      <w:r>
+        <w:rPr>
+          <w:rFonts w:eastAsia="Roboto Mono" w:cs="Roboto Mono" w:ascii="Roboto Mono" w:hAnsi="Roboto Mono"/>
+          <w:color w:val="188038"/>
+        </w:rPr>
+        <w:t>Jenkinsfile</w:t>
+      </w:r>
+      <w:r>
+        <w:rPr/>
+        <w:t xml:space="preserve"> to define the CI/CD pipeline stages, including build, test, and deploy.</w:t>
+      </w:r>
+    </w:p>
+    <w:p>
+      <w:pPr>
+        <w:pStyle w:val="LOnormal"/>
+        <w:spacing w:lineRule="auto" w:line="240" w:beforeAutospacing="0" w:before="0" w:afterAutospacing="0" w:after="0"/>
+        <w:ind w:left="2160" w:hanging="360"/>
+        <w:rPr/>
+      </w:pPr>
+      <w:r>
+        <w:rPr/>
+        <w:drawing>
+          <wp:anchor behindDoc="0" distT="0" distB="0" distL="0" distR="0" simplePos="0" locked="0" layoutInCell="0" allowOverlap="1" relativeHeight="6">
+            <wp:simplePos x="0" y="0"/>
+            <wp:positionH relativeFrom="column">
+              <wp:align>center</wp:align>
+            </wp:positionH>
+            <wp:positionV relativeFrom="paragraph">
+              <wp:posOffset>635</wp:posOffset>
+            </wp:positionV>
+            <wp:extent cx="3975100" cy="2907030"/>
+            <wp:effectExtent l="0" t="0" r="0" b="0"/>
+            <wp:wrapSquare wrapText="largest"/>
+            <wp:docPr id="5" name="Image2" descr=""/>
+            <wp:cNvGraphicFramePr>
+              <a:graphicFrameLocks xmlns:a="http://schemas.openxmlformats.org/drawingml/2006/main" noChangeAspect="1"/>
+            </wp:cNvGraphicFramePr>
+            <a:graphic xmlns:a="http://schemas.openxmlformats.org/drawingml/2006/main">
+              <a:graphicData uri="http://schemas.openxmlformats.org/drawingml/2006/picture">
+                <pic:pic xmlns:pic="http://schemas.openxmlformats.org/drawingml/2006/picture">
+                  <pic:nvPicPr>
+                    <pic:cNvPr id="5" name="Image2" descr=""/>
+                    <pic:cNvPicPr>
+                      <a:picLocks noChangeAspect="1" noChangeArrowheads="1"/>
+                    </pic:cNvPicPr>
+                  </pic:nvPicPr>
+                  <pic:blipFill>
+                    <a:blip r:embed="rId6"/>
+                    <a:stretch>
+                      <a:fillRect/>
+                    </a:stretch>
+                  </pic:blipFill>
+                  <pic:spPr bwMode="auto">
+                    <a:xfrm>
+                      <a:off x="0" y="0"/>
+                      <a:ext cx="3975100" cy="2907030"/>
+                    </a:xfrm>
+                    <a:prstGeom prst="rect">
+                      <a:avLst/>
+                    </a:prstGeom>
+                  </pic:spPr>
+                </pic:pic>
+              </a:graphicData>
+            </a:graphic>
+          </wp:anchor>
+        </w:drawing>
+      </w:r>
+    </w:p>
+    <w:p>
+      <w:pPr>
+        <w:pStyle w:val="LOnormal"/>
+        <w:spacing w:lineRule="auto" w:line="240" w:beforeAutospacing="0" w:before="0" w:afterAutospacing="0" w:after="0"/>
+        <w:ind w:left="2160" w:hanging="360"/>
+        <w:rPr/>
+      </w:pPr>
+      <w:r>
+        <w:rPr/>
+      </w:r>
+    </w:p>
+    <w:p>
+      <w:pPr>
+        <w:pStyle w:val="LOnormal"/>
+        <w:spacing w:lineRule="auto" w:line="240" w:beforeAutospacing="0" w:before="0" w:afterAutospacing="0" w:after="0"/>
+        <w:ind w:left="2160" w:hanging="360"/>
+        <w:rPr/>
+      </w:pPr>
+      <w:r>
+        <w:rPr/>
+      </w:r>
+    </w:p>
+    <w:p>
+      <w:pPr>
+        <w:pStyle w:val="LOnormal"/>
+        <w:spacing w:lineRule="auto" w:line="240" w:beforeAutospacing="0" w:before="0" w:afterAutospacing="0" w:after="0"/>
+        <w:ind w:left="2160" w:hanging="360"/>
+        <w:rPr/>
+      </w:pPr>
+      <w:r>
+        <w:rPr/>
+      </w:r>
+    </w:p>
+    <w:p>
+      <w:pPr>
+        <w:pStyle w:val="LOnormal"/>
+        <w:spacing w:lineRule="auto" w:line="240" w:beforeAutospacing="0" w:before="0" w:afterAutospacing="0" w:after="0"/>
+        <w:ind w:left="2160" w:hanging="360"/>
+        <w:rPr/>
+      </w:pPr>
+      <w:r>
+        <w:rPr/>
+      </w:r>
+    </w:p>
+    <w:p>
+      <w:pPr>
+        <w:pStyle w:val="LOnormal"/>
+        <w:spacing w:lineRule="auto" w:line="240" w:beforeAutospacing="0" w:before="0" w:afterAutospacing="0" w:after="0"/>
+        <w:ind w:left="2160" w:hanging="360"/>
+        <w:rPr/>
+      </w:pPr>
+      <w:r>
+        <w:rPr/>
+      </w:r>
+    </w:p>
+    <w:p>
+      <w:pPr>
+        <w:pStyle w:val="LOnormal"/>
+        <w:spacing w:lineRule="auto" w:line="240" w:beforeAutospacing="0" w:before="0" w:afterAutospacing="0" w:after="0"/>
+        <w:ind w:left="2160" w:hanging="360"/>
+        <w:rPr/>
+      </w:pPr>
+      <w:r>
+        <w:rPr/>
+      </w:r>
+    </w:p>
+    <w:p>
+      <w:pPr>
+        <w:pStyle w:val="LOnormal"/>
+        <w:spacing w:lineRule="auto" w:line="240" w:beforeAutospacing="0" w:before="0" w:afterAutospacing="0" w:after="0"/>
+        <w:ind w:left="2160" w:hanging="360"/>
+        <w:rPr/>
+      </w:pPr>
+      <w:r>
+        <w:rPr/>
+      </w:r>
+    </w:p>
+    <w:p>
+      <w:pPr>
+        <w:pStyle w:val="LOnormal"/>
+        <w:spacing w:lineRule="auto" w:line="240" w:beforeAutospacing="0" w:before="0" w:afterAutospacing="0" w:after="0"/>
+        <w:ind w:left="2160" w:hanging="360"/>
+        <w:rPr/>
+      </w:pPr>
+      <w:r>
+        <w:rPr/>
+      </w:r>
+    </w:p>
+    <w:p>
+      <w:pPr>
+        <w:pStyle w:val="LOnormal"/>
+        <w:spacing w:lineRule="auto" w:line="240" w:beforeAutospacing="0" w:before="0" w:afterAutospacing="0" w:after="0"/>
+        <w:ind w:left="2160" w:hanging="360"/>
+        <w:rPr/>
+      </w:pPr>
+      <w:r>
+        <w:rPr/>
+        <w:drawing>
+          <wp:anchor behindDoc="0" distT="0" distB="0" distL="0" distR="0" simplePos="0" locked="0" layoutInCell="0" allowOverlap="1" relativeHeight="7">
+            <wp:simplePos x="0" y="0"/>
+            <wp:positionH relativeFrom="column">
+              <wp:posOffset>13335</wp:posOffset>
+            </wp:positionH>
+            <wp:positionV relativeFrom="paragraph">
+              <wp:posOffset>44450</wp:posOffset>
+            </wp:positionV>
+            <wp:extent cx="4588510" cy="2480945"/>
+            <wp:effectExtent l="0" t="0" r="0" b="0"/>
+            <wp:wrapSquare wrapText="largest"/>
+            <wp:docPr id="6" name="Image6" descr=""/>
+            <wp:cNvGraphicFramePr>
+              <a:graphicFrameLocks xmlns:a="http://schemas.openxmlformats.org/drawingml/2006/main" noChangeAspect="1"/>
+            </wp:cNvGraphicFramePr>
+            <a:graphic xmlns:a="http://schemas.openxmlformats.org/drawingml/2006/main">
+              <a:graphicData uri="http://schemas.openxmlformats.org/drawingml/2006/picture">
+                <pic:pic xmlns:pic="http://schemas.openxmlformats.org/drawingml/2006/picture">
+                  <pic:nvPicPr>
+                    <pic:cNvPr id="6" name="Image6" descr=""/>
+                    <pic:cNvPicPr>
+                      <a:picLocks noChangeAspect="1" noChangeArrowheads="1"/>
+                    </pic:cNvPicPr>
+                  </pic:nvPicPr>
+                  <pic:blipFill>
+                    <a:blip r:embed="rId7"/>
+                    <a:stretch>
+                      <a:fillRect/>
+                    </a:stretch>
+                  </pic:blipFill>
+                  <pic:spPr bwMode="auto">
+                    <a:xfrm>
+                      <a:off x="0" y="0"/>
+                      <a:ext cx="4588510" cy="2480945"/>
+                    </a:xfrm>
+                    <a:prstGeom prst="rect">
+                      <a:avLst/>
+                    </a:prstGeom>
+                  </pic:spPr>
+                </pic:pic>
+              </a:graphicData>
+            </a:graphic>
+          </wp:anchor>
+        </w:drawing>
+      </w:r>
+    </w:p>
+    <w:p>
+      <w:pPr>
+        <w:pStyle w:val="LOnormal"/>
+        <w:spacing w:lineRule="auto" w:line="240" w:beforeAutospacing="0" w:before="0" w:afterAutospacing="0" w:after="0"/>
+        <w:ind w:left="2160" w:hanging="360"/>
+        <w:rPr/>
+      </w:pPr>
+      <w:r>
+        <w:rPr/>
+      </w:r>
+    </w:p>
+    <w:p>
+      <w:pPr>
+        <w:pStyle w:val="LOnormal"/>
+        <w:spacing w:lineRule="auto" w:line="240" w:beforeAutospacing="0" w:before="0" w:afterAutospacing="0" w:after="0"/>
+        <w:ind w:left="2160" w:hanging="360"/>
+        <w:rPr/>
+      </w:pPr>
+      <w:r>
+        <w:rPr/>
+      </w:r>
+    </w:p>
+    <w:p>
+      <w:pPr>
+        <w:pStyle w:val="LOnormal"/>
+        <w:spacing w:lineRule="auto" w:line="240" w:beforeAutospacing="0" w:before="0" w:afterAutospacing="0" w:after="0"/>
+        <w:ind w:left="2160" w:hanging="360"/>
+        <w:rPr/>
+      </w:pPr>
+      <w:r>
+        <w:rPr/>
+      </w:r>
+    </w:p>
+    <w:p>
+      <w:pPr>
+        <w:pStyle w:val="LOnormal"/>
+        <w:spacing w:lineRule="auto" w:line="240" w:beforeAutospacing="0" w:before="0" w:afterAutospacing="0" w:after="0"/>
+        <w:ind w:left="2160" w:hanging="360"/>
+        <w:rPr/>
+      </w:pPr>
+      <w:r>
+        <w:rPr/>
+      </w:r>
+    </w:p>
+    <w:p>
+      <w:pPr>
+        <w:pStyle w:val="LOnormal"/>
+        <w:numPr>
+          <w:ilvl w:val="0"/>
+          <w:numId w:val="1"/>
+        </w:numPr>
+        <w:spacing w:lineRule="auto" w:line="240" w:beforeAutospacing="0" w:before="0" w:afterAutospacing="0" w:after="0"/>
+        <w:ind w:left="720" w:hanging="360"/>
+        <w:rPr/>
+      </w:pPr>
+      <w:r>
+        <w:rPr>
+          <w:b/>
+        </w:rPr>
+        <w:t>Ansible Playbook:</w:t>
+      </w:r>
+    </w:p>
+    <w:p>
+      <w:pPr>
+        <w:pStyle w:val="LOnormal"/>
+        <w:numPr>
+          <w:ilvl w:val="1"/>
+          <w:numId w:val="1"/>
+        </w:numPr>
+        <w:spacing w:lineRule="auto" w:line="240" w:beforeAutospacing="0" w:before="0" w:afterAutospacing="0" w:after="0"/>
+        <w:ind w:left="1440" w:hanging="360"/>
+        <w:rPr/>
+      </w:pPr>
+      <w:r>
+        <w:rPr>
+          <w:b/>
+        </w:rPr>
+        <w:t>Basic Playbook Creation</w:t>
+      </w:r>
+      <w:r>
+        <w:rPr/>
+        <w:t>:</w:t>
+      </w:r>
+    </w:p>
+    <w:p>
+      <w:pPr>
+        <w:pStyle w:val="LOnormal"/>
+        <w:numPr>
+          <w:ilvl w:val="2"/>
+          <w:numId w:val="1"/>
+        </w:numPr>
+        <w:spacing w:lineRule="auto" w:line="240" w:beforeAutospacing="0" w:before="0" w:afterAutospacing="0" w:after="0"/>
+        <w:ind w:left="2160" w:hanging="360"/>
+        <w:rPr/>
+      </w:pPr>
+      <w:r>
+        <w:rPr/>
+        <w:t>Develop an Ansible playbook to automate the deployment of the Docker container.</w:t>
+      </w:r>
+    </w:p>
+    <w:p>
+      <w:pPr>
+        <w:pStyle w:val="LOnormal"/>
+        <w:numPr>
+          <w:ilvl w:val="1"/>
+          <w:numId w:val="1"/>
+        </w:numPr>
+        <w:spacing w:lineRule="auto" w:line="240" w:beforeAutospacing="0" w:before="0" w:afterAutospacing="0" w:after="0"/>
+        <w:ind w:left="1440" w:hanging="360"/>
+        <w:rPr/>
+      </w:pPr>
+      <w:r>
+        <w:rPr>
+          <w:b/>
+        </w:rPr>
+        <w:t>Playbook Tasks</w:t>
+      </w:r>
+      <w:r>
+        <w:rPr/>
+        <w:t>:</w:t>
+      </w:r>
+    </w:p>
+    <w:p>
+      <w:pPr>
+        <w:pStyle w:val="LOnormal"/>
+        <w:numPr>
+          <w:ilvl w:val="2"/>
+          <w:numId w:val="1"/>
+        </w:numPr>
+        <w:spacing w:lineRule="auto" w:line="240" w:beforeAutospacing="0" w:before="0" w:afterAutospacing="0" w:after="0"/>
+        <w:ind w:left="2160" w:hanging="360"/>
+        <w:rPr/>
+      </w:pPr>
+      <w:r>
+        <w:rPr/>
+        <w:t>Install Docker on the target server (if Docker is not already installed).</w:t>
+      </w:r>
+    </w:p>
+    <w:p>
+      <w:pPr>
+        <w:pStyle w:val="LOnormal"/>
+        <w:numPr>
+          <w:ilvl w:val="2"/>
+          <w:numId w:val="1"/>
+        </w:numPr>
+        <w:spacing w:lineRule="auto" w:line="240" w:beforeAutospacing="0" w:before="0" w:afterAutospacing="0" w:after="0"/>
+        <w:ind w:left="2160" w:hanging="360"/>
+        <w:rPr/>
+      </w:pPr>
+      <w:r>
+        <w:rPr/>
+        <w:t>Pull the Docker image from the container registry.</w:t>
+      </w:r>
+    </w:p>
+    <w:p>
+      <w:pPr>
+        <w:pStyle w:val="LOnormal"/>
+        <w:numPr>
+          <w:ilvl w:val="2"/>
+          <w:numId w:val="1"/>
+        </w:numPr>
+        <w:spacing w:lineRule="auto" w:line="240" w:beforeAutospacing="0" w:before="0" w:afterAutospacing="0" w:after="0"/>
+        <w:ind w:left="2160" w:hanging="360"/>
+        <w:rPr/>
+      </w:pPr>
+      <w:r>
+        <w:rPr/>
+        <w:t>Run the Docker container with the required configurations.</w:t>
+      </w:r>
+    </w:p>
+    <w:p>
+      <w:pPr>
+        <w:pStyle w:val="LOnormal"/>
+        <w:numPr>
+          <w:ilvl w:val="1"/>
+          <w:numId w:val="1"/>
+        </w:numPr>
+        <w:spacing w:lineRule="auto" w:line="240" w:beforeAutospacing="0" w:before="0" w:afterAutospacing="0" w:after="0"/>
+        <w:ind w:left="1440" w:hanging="360"/>
+        <w:rPr/>
+      </w:pPr>
+      <w:r>
+        <w:rPr>
+          <w:b/>
+        </w:rPr>
+        <w:t>Inventory File</w:t>
+      </w:r>
+      <w:r>
+        <w:rPr/>
+        <w:t>:</w:t>
+      </w:r>
+    </w:p>
+    <w:p>
+      <w:pPr>
+        <w:pStyle w:val="LOnormal"/>
+        <w:numPr>
+          <w:ilvl w:val="2"/>
+          <w:numId w:val="1"/>
+        </w:numPr>
+        <w:spacing w:lineRule="auto" w:line="240" w:beforeAutospacing="0" w:before="0" w:after="240"/>
+        <w:ind w:left="2160" w:hanging="360"/>
+        <w:rPr/>
+      </w:pPr>
+      <w:r>
+        <w:rPr/>
+        <w:t xml:space="preserve">Create an </w:t>
+      </w:r>
+      <w:r>
+        <w:rPr>
+          <w:rFonts w:eastAsia="Roboto Mono" w:cs="Roboto Mono" w:ascii="Roboto Mono" w:hAnsi="Roboto Mono"/>
+          <w:color w:val="188038"/>
+        </w:rPr>
         <w:t>inventory</w:t>
       </w:r>
       <w:r>
@@ -956,6 +1355,51 @@
       </w:pPr>
       <w:r>
         <w:rPr/>
+        <w:drawing>
+          <wp:anchor behindDoc="0" distT="0" distB="0" distL="0" distR="0" simplePos="0" locked="0" layoutInCell="0" allowOverlap="1" relativeHeight="8">
+            <wp:simplePos x="0" y="0"/>
+            <wp:positionH relativeFrom="column">
+              <wp:align>center</wp:align>
+            </wp:positionH>
+            <wp:positionV relativeFrom="paragraph">
+              <wp:posOffset>635</wp:posOffset>
+            </wp:positionV>
+            <wp:extent cx="4588510" cy="2480945"/>
+            <wp:effectExtent l="0" t="0" r="0" b="0"/>
+            <wp:wrapSquare wrapText="largest"/>
+            <wp:docPr id="7" name="Image7" descr=""/>
+            <wp:cNvGraphicFramePr>
+              <a:graphicFrameLocks xmlns:a="http://schemas.openxmlformats.org/drawingml/2006/main" noChangeAspect="1"/>
+            </wp:cNvGraphicFramePr>
+            <a:graphic xmlns:a="http://schemas.openxmlformats.org/drawingml/2006/main">
+              <a:graphicData uri="http://schemas.openxmlformats.org/drawingml/2006/picture">
+                <pic:pic xmlns:pic="http://schemas.openxmlformats.org/drawingml/2006/picture">
+                  <pic:nvPicPr>
+                    <pic:cNvPr id="7" name="Image7" descr=""/>
+                    <pic:cNvPicPr>
+                      <a:picLocks noChangeAspect="1" noChangeArrowheads="1"/>
+                    </pic:cNvPicPr>
+                  </pic:nvPicPr>
+                  <pic:blipFill>
+                    <a:blip r:embed="rId8"/>
+                    <a:stretch>
+                      <a:fillRect/>
+                    </a:stretch>
+                  </pic:blipFill>
+                  <pic:spPr bwMode="auto">
+                    <a:xfrm>
+                      <a:off x="0" y="0"/>
+                      <a:ext cx="4588510" cy="2480945"/>
+                    </a:xfrm>
+                    <a:prstGeom prst="rect">
+                      <a:avLst/>
+                    </a:prstGeom>
+                  </pic:spPr>
+                </pic:pic>
+              </a:graphicData>
+            </a:graphic>
+          </wp:anchor>
+        </w:drawing>
       </w:r>
     </w:p>
     <w:sectPr>

</xml_diff>

<commit_message>
Day17,18 is added to hub
</commit_message>
<xml_diff>
--- a/day15/Day15.docx
+++ b/day15/Day15.docx
@@ -211,524 +211,8 @@
       </w:pPr>
       <w:r>
         <w:rPr/>
-      </w:r>
-    </w:p>
-    <w:p>
-      <w:pPr>
-        <w:pStyle w:val="LOnormal"/>
-        <w:spacing w:lineRule="auto" w:line="240" w:beforeAutospacing="0" w:before="0" w:afterAutospacing="0" w:after="0"/>
-        <w:ind w:left="2160" w:hanging="360"/>
-        <w:rPr/>
-      </w:pPr>
-      <w:r>
-        <w:rPr/>
-      </w:r>
-    </w:p>
-    <w:p>
-      <w:pPr>
-        <w:pStyle w:val="LOnormal"/>
-        <w:numPr>
-          <w:ilvl w:val="2"/>
-          <w:numId w:val="1"/>
-        </w:numPr>
-        <w:spacing w:lineRule="auto" w:line="240" w:beforeAutospacing="0" w:before="0" w:afterAutospacing="0" w:after="0"/>
-        <w:ind w:left="2160" w:hanging="360"/>
-        <w:rPr/>
-      </w:pPr>
-      <w:r>
-        <w:rPr/>
-        <w:t>Create a feature branch for a new feature or bug fix.</w:t>
-      </w:r>
-    </w:p>
-    <w:p>
-      <w:pPr>
-        <w:pStyle w:val="LOnormal"/>
-        <w:numPr>
-          <w:ilvl w:val="1"/>
-          <w:numId w:val="1"/>
-        </w:numPr>
-        <w:spacing w:lineRule="auto" w:line="240" w:beforeAutospacing="0" w:before="0" w:afterAutospacing="0" w:after="0"/>
-        <w:ind w:left="1440" w:hanging="360"/>
-        <w:rPr/>
-      </w:pPr>
-      <w:r>
-        <w:rPr>
-          <w:b/>
-        </w:rPr>
-        <w:t>Add Configuration Files</w:t>
-      </w:r>
-      <w:r>
-        <w:rPr/>
-        <w:t>:</w:t>
-      </w:r>
-    </w:p>
-    <w:p>
-      <w:pPr>
-        <w:pStyle w:val="LOnormal"/>
-        <w:numPr>
-          <w:ilvl w:val="2"/>
-          <w:numId w:val="1"/>
-        </w:numPr>
-        <w:spacing w:lineRule="auto" w:line="240" w:beforeAutospacing="0" w:before="0" w:afterAutospacing="0" w:after="0"/>
-        <w:ind w:left="2160" w:hanging="360"/>
-        <w:rPr/>
-      </w:pPr>
-      <w:r>
-        <w:rPr/>
-        <w:t xml:space="preserve">Create a </w:t>
-      </w:r>
-      <w:r>
-        <w:rPr>
-          <w:rFonts w:eastAsia="Roboto Mono" w:cs="Roboto Mono" w:ascii="Roboto Mono" w:hAnsi="Roboto Mono"/>
-          <w:color w:val="188038"/>
-        </w:rPr>
-        <w:t>.gitignore</w:t>
-      </w:r>
-      <w:r>
-        <w:rPr/>
-        <w:t xml:space="preserve"> file to exclude files like logs, temporary files, etc.</w:t>
-      </w:r>
-    </w:p>
-    <w:p>
-      <w:pPr>
-        <w:pStyle w:val="LOnormal"/>
-        <w:spacing w:lineRule="auto" w:line="240" w:beforeAutospacing="0" w:before="0" w:afterAutospacing="0" w:after="0"/>
-        <w:ind w:left="2160" w:hanging="360"/>
-        <w:rPr/>
-      </w:pPr>
-      <w:r>
-        <w:rPr/>
-      </w:r>
-    </w:p>
-    <w:p>
-      <w:pPr>
-        <w:pStyle w:val="LOnormal"/>
-        <w:numPr>
-          <w:ilvl w:val="2"/>
-          <w:numId w:val="1"/>
-        </w:numPr>
-        <w:spacing w:lineRule="auto" w:line="240" w:beforeAutospacing="0" w:before="0" w:afterAutospacing="0" w:after="0"/>
-        <w:ind w:left="2160" w:hanging="360"/>
-        <w:rPr/>
-      </w:pPr>
-      <w:r>
-        <w:rPr/>
-        <w:t xml:space="preserve">Create a </w:t>
-      </w:r>
-      <w:r>
-        <w:rPr>
-          <w:rFonts w:eastAsia="Roboto Mono" w:cs="Roboto Mono" w:ascii="Roboto Mono" w:hAnsi="Roboto Mono"/>
-          <w:color w:val="188038"/>
-        </w:rPr>
-        <w:t>README.md</w:t>
-      </w:r>
-      <w:r>
-        <w:rPr/>
-        <w:t xml:space="preserve"> file with a project description, setup instructions, and contribution guidelines.</w:t>
-      </w:r>
-    </w:p>
-    <w:p>
-      <w:pPr>
-        <w:pStyle w:val="LOnormal"/>
-        <w:numPr>
-          <w:ilvl w:val="0"/>
-          <w:numId w:val="1"/>
-        </w:numPr>
-        <w:spacing w:lineRule="auto" w:line="240" w:beforeAutospacing="0" w:before="0" w:afterAutospacing="0" w:after="0"/>
-        <w:ind w:left="720" w:hanging="360"/>
-        <w:rPr/>
-      </w:pPr>
-      <w:r>
-        <w:rPr>
-          <w:b/>
-        </w:rPr>
-        <w:t>Docker Configuration:</w:t>
-      </w:r>
-    </w:p>
-    <w:p>
-      <w:pPr>
-        <w:pStyle w:val="LOnormal"/>
-        <w:numPr>
-          <w:ilvl w:val="1"/>
-          <w:numId w:val="1"/>
-        </w:numPr>
-        <w:spacing w:lineRule="auto" w:line="240" w:beforeAutospacing="0" w:before="0" w:afterAutospacing="0" w:after="0"/>
-        <w:ind w:left="1440" w:hanging="360"/>
-        <w:rPr/>
-      </w:pPr>
-      <w:r>
-        <w:rPr>
-          <w:b/>
-        </w:rPr>
-        <w:t>Dockerfile</w:t>
-      </w:r>
-      <w:r>
-        <w:rPr/>
-        <w:t>:</w:t>
-      </w:r>
-    </w:p>
-    <w:p>
-      <w:pPr>
-        <w:pStyle w:val="LOnormal"/>
-        <w:numPr>
-          <w:ilvl w:val="2"/>
-          <w:numId w:val="1"/>
-        </w:numPr>
-        <w:spacing w:lineRule="auto" w:line="240" w:beforeAutospacing="0" w:before="0" w:afterAutospacing="0" w:after="0"/>
-        <w:ind w:left="2160" w:hanging="360"/>
-        <w:rPr/>
-      </w:pPr>
-      <w:r>
-        <w:rPr/>
-        <w:t xml:space="preserve">Write a </w:t>
-      </w:r>
-      <w:r>
-        <w:rPr>
-          <w:rFonts w:eastAsia="Roboto Mono" w:cs="Roboto Mono" w:ascii="Roboto Mono" w:hAnsi="Roboto Mono"/>
-          <w:color w:val="188038"/>
-        </w:rPr>
-        <w:t>Dockerfile</w:t>
-      </w:r>
-      <w:r>
-        <w:rPr/>
-        <w:t xml:space="preserve"> to define how to build the Docker image for the web application.</w:t>
-      </w:r>
-    </w:p>
-    <w:p>
-      <w:pPr>
-        <w:pStyle w:val="LOnormal"/>
-        <w:spacing w:lineRule="auto" w:line="240" w:beforeAutospacing="0" w:before="0" w:afterAutospacing="0" w:after="0"/>
-        <w:ind w:left="2160" w:hanging="360"/>
-        <w:rPr/>
-      </w:pPr>
-      <w:r>
-        <w:rPr/>
-      </w:r>
-    </w:p>
-    <w:p>
-      <w:pPr>
-        <w:pStyle w:val="LOnormal"/>
-        <w:numPr>
-          <w:ilvl w:val="1"/>
-          <w:numId w:val="1"/>
-        </w:numPr>
-        <w:spacing w:lineRule="auto" w:line="240" w:beforeAutospacing="0" w:before="0" w:afterAutospacing="0" w:after="0"/>
-        <w:ind w:left="1440" w:hanging="360"/>
-        <w:rPr/>
-      </w:pPr>
-      <w:r>
-        <w:rPr>
-          <w:b/>
-        </w:rPr>
-        <w:t>Docker Ignore File</w:t>
-      </w:r>
-      <w:r>
-        <w:rPr/>
-        <w:t>:</w:t>
-      </w:r>
-    </w:p>
-    <w:p>
-      <w:pPr>
-        <w:pStyle w:val="LOnormal"/>
-        <w:numPr>
-          <w:ilvl w:val="2"/>
-          <w:numId w:val="1"/>
-        </w:numPr>
-        <w:spacing w:lineRule="auto" w:line="240" w:beforeAutospacing="0" w:before="0" w:afterAutospacing="0" w:after="0"/>
-        <w:ind w:left="2160" w:hanging="360"/>
-        <w:rPr/>
-      </w:pPr>
-      <w:r>
-        <w:rPr/>
-        <w:t xml:space="preserve">Create a </w:t>
-      </w:r>
-      <w:r>
-        <w:rPr>
-          <w:rFonts w:eastAsia="Roboto Mono" w:cs="Roboto Mono" w:ascii="Roboto Mono" w:hAnsi="Roboto Mono"/>
-          <w:color w:val="188038"/>
-        </w:rPr>
-        <w:t>.dockerignore</w:t>
-      </w:r>
-      <w:r>
-        <w:rPr/>
-        <w:t xml:space="preserve"> file to exclude files and directories from the Docker build context.</w:t>
-      </w:r>
-    </w:p>
-    <w:p>
-      <w:pPr>
-        <w:pStyle w:val="LOnormal"/>
-        <w:numPr>
-          <w:ilvl w:val="1"/>
-          <w:numId w:val="1"/>
-        </w:numPr>
-        <w:spacing w:lineRule="auto" w:line="240" w:beforeAutospacing="0" w:before="0" w:afterAutospacing="0" w:after="0"/>
-        <w:ind w:left="1440" w:hanging="360"/>
-        <w:rPr/>
-      </w:pPr>
-      <w:r>
-        <w:rPr>
-          <w:b/>
-        </w:rPr>
-        <w:t>Image Management</w:t>
-      </w:r>
-      <w:r>
-        <w:rPr/>
-        <w:t>:</w:t>
-      </w:r>
-    </w:p>
-    <w:p>
-      <w:pPr>
-        <w:pStyle w:val="LOnormal"/>
-        <w:numPr>
-          <w:ilvl w:val="2"/>
-          <w:numId w:val="1"/>
-        </w:numPr>
-        <w:spacing w:lineRule="auto" w:line="240" w:beforeAutospacing="0" w:before="0" w:afterAutospacing="0" w:after="0"/>
-        <w:ind w:left="2160" w:hanging="360"/>
-        <w:rPr/>
-      </w:pPr>
-      <w:r>
-        <w:rPr/>
-        <w:t xml:space="preserve">Build a Docker image using the </w:t>
-      </w:r>
-      <w:r>
-        <w:rPr>
-          <w:rFonts w:eastAsia="Roboto Mono" w:cs="Roboto Mono" w:ascii="Roboto Mono" w:hAnsi="Roboto Mono"/>
-          <w:color w:val="188038"/>
-        </w:rPr>
-        <w:t>Dockerfile</w:t>
-      </w:r>
-      <w:r>
-        <w:rPr/>
-        <w:t>.</w:t>
-      </w:r>
-    </w:p>
-    <w:p>
-      <w:pPr>
-        <w:pStyle w:val="LOnormal"/>
-        <w:numPr>
-          <w:ilvl w:val="2"/>
-          <w:numId w:val="1"/>
-        </w:numPr>
-        <w:spacing w:lineRule="auto" w:line="240" w:beforeAutospacing="0" w:before="0" w:afterAutospacing="0" w:after="0"/>
-        <w:ind w:left="2160" w:hanging="360"/>
-        <w:rPr/>
-      </w:pPr>
-      <w:r>
-        <w:rPr/>
-        <w:t>Push the built Docker image to a container registry (e.g., Docker Hub).</w:t>
-      </w:r>
-    </w:p>
-    <w:p>
-      <w:pPr>
-        <w:pStyle w:val="LOnormal"/>
-        <w:numPr>
-          <w:ilvl w:val="0"/>
-          <w:numId w:val="1"/>
-        </w:numPr>
-        <w:spacing w:lineRule="auto" w:line="240" w:beforeAutospacing="0" w:before="0" w:afterAutospacing="0" w:after="0"/>
-        <w:ind w:left="720" w:hanging="360"/>
-        <w:rPr/>
-      </w:pPr>
-      <w:r>
-        <w:rPr>
-          <w:b/>
-        </w:rPr>
-        <w:t>Jenkins Configuration:</w:t>
-      </w:r>
-    </w:p>
-    <w:p>
-      <w:pPr>
-        <w:pStyle w:val="LOnormal"/>
-        <w:numPr>
-          <w:ilvl w:val="1"/>
-          <w:numId w:val="1"/>
-        </w:numPr>
-        <w:spacing w:lineRule="auto" w:line="240" w:beforeAutospacing="0" w:before="0" w:afterAutospacing="0" w:after="0"/>
-        <w:ind w:left="1440" w:hanging="360"/>
-        <w:rPr/>
-      </w:pPr>
-      <w:r>
-        <w:rPr>
-          <w:b/>
-        </w:rPr>
-        <w:t>Jenkins Job Setup</w:t>
-      </w:r>
-      <w:r>
-        <w:rPr/>
-        <w:t>:</w:t>
-      </w:r>
-    </w:p>
-    <w:p>
-      <w:pPr>
-        <w:pStyle w:val="LOnormal"/>
-        <w:numPr>
-          <w:ilvl w:val="2"/>
-          <w:numId w:val="1"/>
-        </w:numPr>
-        <w:spacing w:lineRule="auto" w:line="240" w:beforeAutospacing="0" w:before="0" w:afterAutospacing="0" w:after="0"/>
-        <w:ind w:left="2160" w:hanging="360"/>
-        <w:rPr/>
-      </w:pPr>
-      <w:r>
-        <w:rPr/>
-        <w:t>Create a Jenkins job to pull code from the Git repository.</w:t>
-      </w:r>
-    </w:p>
-    <w:p>
-      <w:pPr>
-        <w:pStyle w:val="LOnormal"/>
-        <w:spacing w:lineRule="auto" w:line="240" w:beforeAutospacing="0" w:before="0" w:afterAutospacing="0" w:after="0"/>
-        <w:ind w:left="2160" w:hanging="360"/>
-        <w:rPr/>
-      </w:pPr>
-      <w:r>
-        <w:rPr/>
-      </w:r>
-    </w:p>
-    <w:p>
-      <w:pPr>
-        <w:pStyle w:val="LOnormal"/>
-        <w:numPr>
-          <w:ilvl w:val="2"/>
-          <w:numId w:val="1"/>
-        </w:numPr>
-        <w:spacing w:lineRule="auto" w:line="240" w:beforeAutospacing="0" w:before="0" w:afterAutospacing="0" w:after="0"/>
-        <w:ind w:left="2160" w:hanging="360"/>
-        <w:rPr/>
-      </w:pPr>
-      <w:r>
-        <w:rPr/>
-        <w:t xml:space="preserve">Configure Jenkins to build the Docker image using the </w:t>
-      </w:r>
-      <w:r>
-        <w:rPr>
-          <w:rFonts w:eastAsia="Roboto Mono" w:cs="Roboto Mono" w:ascii="Roboto Mono" w:hAnsi="Roboto Mono"/>
-          <w:color w:val="188038"/>
-        </w:rPr>
-        <w:t>Dockerfile</w:t>
-      </w:r>
-      <w:r>
-        <w:rPr/>
-        <w:t>.</w:t>
-      </w:r>
-    </w:p>
-    <w:p>
-      <w:pPr>
-        <w:pStyle w:val="LOnormal"/>
-        <w:spacing w:lineRule="auto" w:line="240" w:beforeAutospacing="0" w:before="0" w:afterAutospacing="0" w:after="0"/>
-        <w:ind w:left="2160" w:hanging="360"/>
-        <w:rPr/>
-      </w:pPr>
-      <w:r>
-        <w:rPr/>
-        <w:t>.</w:t>
-      </w:r>
-    </w:p>
-    <w:p>
-      <w:pPr>
-        <w:pStyle w:val="LOnormal"/>
-        <w:spacing w:lineRule="auto" w:line="240" w:beforeAutospacing="0" w:before="0" w:afterAutospacing="0" w:after="0"/>
-        <w:ind w:left="2160" w:hanging="360"/>
-        <w:rPr/>
-      </w:pPr>
-      <w:r>
-        <w:rPr/>
-        <w:t>.</w:t>
-      </w:r>
-    </w:p>
-    <w:p>
-      <w:pPr>
-        <w:pStyle w:val="LOnormal"/>
-        <w:numPr>
-          <w:ilvl w:val="2"/>
-          <w:numId w:val="1"/>
-        </w:numPr>
-        <w:spacing w:lineRule="auto" w:line="240" w:beforeAutospacing="0" w:before="0" w:afterAutospacing="0" w:after="0"/>
-        <w:ind w:left="2160" w:hanging="360"/>
-        <w:rPr/>
-      </w:pPr>
-      <w:r>
-        <w:rPr/>
-        <w:t>Set up Jenkins to run tests on the Docker image.</w:t>
-      </w:r>
-    </w:p>
-    <w:p>
-      <w:pPr>
-        <w:pStyle w:val="LOnormal"/>
-        <w:numPr>
-          <w:ilvl w:val="2"/>
-          <w:numId w:val="1"/>
-        </w:numPr>
-        <w:spacing w:lineRule="auto" w:line="240" w:beforeAutospacing="0" w:before="0" w:afterAutospacing="0" w:after="0"/>
-        <w:ind w:left="2160" w:hanging="360"/>
-        <w:rPr/>
-      </w:pPr>
-      <w:r>
-        <w:rPr/>
-        <w:t>Configure Jenkins to push the Docker image to the container registry after a successful build.</w:t>
-      </w:r>
-    </w:p>
-    <w:p>
-      <w:pPr>
-        <w:pStyle w:val="LOnormal"/>
-        <w:numPr>
-          <w:ilvl w:val="1"/>
-          <w:numId w:val="1"/>
-        </w:numPr>
-        <w:spacing w:lineRule="auto" w:line="240" w:beforeAutospacing="0" w:before="0" w:afterAutospacing="0" w:after="0"/>
-        <w:ind w:left="1440" w:hanging="360"/>
-        <w:rPr/>
-      </w:pPr>
-      <w:r>
-        <w:rPr>
-          <w:b/>
-        </w:rPr>
-        <w:t>Jenkins Pipeline</w:t>
-      </w:r>
-      <w:r>
-        <w:rPr/>
-        <w:t>:</w:t>
-      </w:r>
-    </w:p>
-    <w:p>
-      <w:pPr>
-        <w:pStyle w:val="LOnormal"/>
-        <w:numPr>
-          <w:ilvl w:val="2"/>
-          <w:numId w:val="1"/>
-        </w:numPr>
-        <w:spacing w:lineRule="auto" w:line="240" w:beforeAutospacing="0" w:before="0" w:afterAutospacing="0" w:after="0"/>
-        <w:ind w:left="2160" w:hanging="360"/>
-        <w:rPr/>
-      </w:pPr>
-      <w:r>
-        <w:rPr/>
-        <w:t xml:space="preserve">Create a </w:t>
-      </w:r>
-      <w:r>
-        <w:rPr>
-          <w:rFonts w:eastAsia="Roboto Mono" w:cs="Roboto Mono" w:ascii="Roboto Mono" w:hAnsi="Roboto Mono"/>
-          <w:color w:val="188038"/>
-        </w:rPr>
-        <w:t>Jenkinsfile</w:t>
-      </w:r>
-      <w:r>
-        <w:rPr/>
-        <w:t xml:space="preserve"> to define the CI/CD pipeline stages, including build, test, and deploy.</w:t>
-      </w:r>
-    </w:p>
-    <w:p>
-      <w:pPr>
-        <w:pStyle w:val="LOnormal"/>
-        <w:spacing w:lineRule="auto" w:line="240" w:beforeAutospacing="0" w:before="0" w:afterAutospacing="0" w:after="0"/>
-        <w:ind w:left="2160" w:hanging="360"/>
-        <w:rPr/>
-      </w:pPr>
-      <w:r>
-        <w:rPr/>
         <w:drawing>
-          <wp:anchor behindDoc="0" distT="0" distB="0" distL="0" distR="0" simplePos="0" locked="0" layoutInCell="0" allowOverlap="1" relativeHeight="2">
+          <wp:anchor behindDoc="0" distT="0" distB="0" distL="0" distR="0" simplePos="0" locked="0" layoutInCell="0" allowOverlap="1" relativeHeight="3">
             <wp:simplePos x="0" y="0"/>
             <wp:positionH relativeFrom="column">
               <wp:align>center</wp:align>
@@ -736,10 +220,10 @@
             <wp:positionV relativeFrom="paragraph">
               <wp:posOffset>635</wp:posOffset>
             </wp:positionV>
-            <wp:extent cx="4588510" cy="3227070"/>
+            <wp:extent cx="4588510" cy="1287145"/>
             <wp:effectExtent l="0" t="0" r="0" b="0"/>
             <wp:wrapSquare wrapText="largest"/>
-            <wp:docPr id="1" name="Image4" descr=""/>
+            <wp:docPr id="1" name="Image3" descr=""/>
             <wp:cNvGraphicFramePr>
               <a:graphicFrameLocks xmlns:a="http://schemas.openxmlformats.org/drawingml/2006/main" noChangeAspect="1"/>
             </wp:cNvGraphicFramePr>
@@ -747,7 +231,7 @@
               <a:graphicData uri="http://schemas.openxmlformats.org/drawingml/2006/picture">
                 <pic:pic xmlns:pic="http://schemas.openxmlformats.org/drawingml/2006/picture">
                   <pic:nvPicPr>
-                    <pic:cNvPr id="1" name="Image4" descr=""/>
+                    <pic:cNvPr id="1" name="Image3" descr=""/>
                     <pic:cNvPicPr>
                       <a:picLocks noChangeAspect="1" noChangeArrowheads="1"/>
                     </pic:cNvPicPr>
@@ -761,7 +245,7 @@
                   <pic:spPr bwMode="auto">
                     <a:xfrm>
                       <a:off x="0" y="0"/>
-                      <a:ext cx="4588510" cy="3227070"/>
+                      <a:ext cx="4588510" cy="1287145"/>
                     </a:xfrm>
                     <a:prstGeom prst="rect">
                       <a:avLst/>
@@ -777,19 +261,28 @@
     <w:p>
       <w:pPr>
         <w:pStyle w:val="LOnormal"/>
-        <w:numPr>
-          <w:ilvl w:val="0"/>
-          <w:numId w:val="1"/>
-        </w:numPr>
-        <w:spacing w:lineRule="auto" w:line="240" w:beforeAutospacing="0" w:before="0" w:afterAutospacing="0" w:after="0"/>
-        <w:ind w:left="720" w:hanging="360"/>
-        <w:rPr/>
-      </w:pPr>
-      <w:r>
-        <w:rPr>
-          <w:b/>
-        </w:rPr>
-        <w:t>Ansible Playbook:</w:t>
+        <w:spacing w:lineRule="auto" w:line="240" w:beforeAutospacing="0" w:before="0" w:afterAutospacing="0" w:after="0"/>
+        <w:ind w:left="2160" w:hanging="360"/>
+        <w:rPr/>
+      </w:pPr>
+      <w:r>
+        <w:rPr/>
+      </w:r>
+    </w:p>
+    <w:p>
+      <w:pPr>
+        <w:pStyle w:val="LOnormal"/>
+        <w:numPr>
+          <w:ilvl w:val="2"/>
+          <w:numId w:val="1"/>
+        </w:numPr>
+        <w:spacing w:lineRule="auto" w:line="240" w:beforeAutospacing="0" w:before="0" w:afterAutospacing="0" w:after="0"/>
+        <w:ind w:left="2160" w:hanging="360"/>
+        <w:rPr/>
+      </w:pPr>
+      <w:r>
+        <w:rPr/>
+        <w:t>Create a feature branch for a new feature or bug fix.</w:t>
       </w:r>
     </w:p>
     <w:p>
@@ -807,7 +300,7 @@
         <w:rPr>
           <w:b/>
         </w:rPr>
-        <w:t>Basic Playbook Creation</w:t>
+        <w:t>Add Configuration Files</w:t>
       </w:r>
       <w:r>
         <w:rPr/>
@@ -827,121 +320,1027 @@
       </w:pPr>
       <w:r>
         <w:rPr/>
-        <w:t>Develop an Ansible playbook to automate the deployment of the Docker container.</w:t>
-      </w:r>
-    </w:p>
-    <w:p>
-      <w:pPr>
-        <w:pStyle w:val="LOnormal"/>
-        <w:numPr>
-          <w:ilvl w:val="1"/>
-          <w:numId w:val="1"/>
-        </w:numPr>
-        <w:spacing w:lineRule="auto" w:line="240" w:beforeAutospacing="0" w:before="0" w:afterAutospacing="0" w:after="0"/>
-        <w:ind w:left="1440" w:hanging="360"/>
-        <w:rPr/>
-      </w:pPr>
-      <w:r>
-        <w:rPr>
-          <w:b/>
-        </w:rPr>
-        <w:t>Playbook Tasks</w:t>
-      </w:r>
-      <w:r>
-        <w:rPr/>
-        <w:t>:</w:t>
-      </w:r>
-    </w:p>
-    <w:p>
-      <w:pPr>
-        <w:pStyle w:val="LOnormal"/>
-        <w:numPr>
-          <w:ilvl w:val="2"/>
-          <w:numId w:val="1"/>
-        </w:numPr>
-        <w:spacing w:lineRule="auto" w:line="240" w:beforeAutospacing="0" w:before="0" w:afterAutospacing="0" w:after="0"/>
-        <w:ind w:left="2160" w:hanging="360"/>
-        <w:rPr/>
-      </w:pPr>
-      <w:r>
-        <w:rPr/>
-        <w:t>Install Docker on the target server (if Docker is not already installed).</w:t>
-      </w:r>
-    </w:p>
-    <w:p>
-      <w:pPr>
-        <w:pStyle w:val="LOnormal"/>
-        <w:numPr>
-          <w:ilvl w:val="2"/>
-          <w:numId w:val="1"/>
-        </w:numPr>
-        <w:spacing w:lineRule="auto" w:line="240" w:beforeAutospacing="0" w:before="0" w:afterAutospacing="0" w:after="0"/>
-        <w:ind w:left="2160" w:hanging="360"/>
-        <w:rPr/>
-      </w:pPr>
-      <w:r>
-        <w:rPr/>
-        <w:t>Pull the Docker image from the container registry.</w:t>
-      </w:r>
-    </w:p>
-    <w:p>
-      <w:pPr>
-        <w:pStyle w:val="LOnormal"/>
-        <w:numPr>
-          <w:ilvl w:val="2"/>
-          <w:numId w:val="1"/>
-        </w:numPr>
-        <w:spacing w:lineRule="auto" w:line="240" w:beforeAutospacing="0" w:before="0" w:afterAutospacing="0" w:after="0"/>
-        <w:ind w:left="2160" w:hanging="360"/>
-        <w:rPr/>
-      </w:pPr>
-      <w:r>
-        <w:rPr/>
-        <w:t>Run the Docker container with the required configurations.</w:t>
-      </w:r>
-    </w:p>
-    <w:p>
-      <w:pPr>
-        <w:pStyle w:val="LOnormal"/>
-        <w:numPr>
-          <w:ilvl w:val="1"/>
-          <w:numId w:val="1"/>
-        </w:numPr>
-        <w:spacing w:lineRule="auto" w:line="240" w:beforeAutospacing="0" w:before="0" w:afterAutospacing="0" w:after="0"/>
-        <w:ind w:left="1440" w:hanging="360"/>
-        <w:rPr/>
-      </w:pPr>
-      <w:r>
-        <w:rPr>
-          <w:b/>
-        </w:rPr>
-        <w:t>Inventory File</w:t>
-      </w:r>
-      <w:r>
-        <w:rPr/>
-        <w:t>:</w:t>
-      </w:r>
-    </w:p>
-    <w:p>
-      <w:pPr>
-        <w:pStyle w:val="LOnormal"/>
-        <w:numPr>
-          <w:ilvl w:val="2"/>
-          <w:numId w:val="1"/>
-        </w:numPr>
-        <w:spacing w:lineRule="auto" w:line="240" w:beforeAutospacing="0" w:before="0" w:after="240"/>
-        <w:ind w:left="2160" w:hanging="360"/>
-        <w:rPr/>
-      </w:pPr>
-      <w:r>
-        <w:rPr/>
-        <w:t xml:space="preserve">Create an </w:t>
+        <w:t xml:space="preserve">Create a </w:t>
       </w:r>
       <w:r>
         <w:rPr>
           <w:rFonts w:eastAsia="Roboto Mono" w:cs="Roboto Mono" w:ascii="Roboto Mono" w:hAnsi="Roboto Mono"/>
           <w:color w:val="188038"/>
         </w:rPr>
+        <w:t>.gitignore</w:t>
+      </w:r>
+      <w:r>
+        <w:rPr/>
+        <w:t xml:space="preserve"> file to exclude files like logs, temporary files, etc.</w:t>
+      </w:r>
+    </w:p>
+    <w:p>
+      <w:pPr>
+        <w:pStyle w:val="LOnormal"/>
+        <w:spacing w:lineRule="auto" w:line="240" w:beforeAutospacing="0" w:before="0" w:afterAutospacing="0" w:after="0"/>
+        <w:ind w:left="2160" w:hanging="360"/>
+        <w:rPr/>
+      </w:pPr>
+      <w:r>
+        <w:rPr/>
+        <w:drawing>
+          <wp:anchor behindDoc="0" distT="0" distB="0" distL="0" distR="0" simplePos="0" locked="0" layoutInCell="0" allowOverlap="1" relativeHeight="4">
+            <wp:simplePos x="0" y="0"/>
+            <wp:positionH relativeFrom="column">
+              <wp:align>center</wp:align>
+            </wp:positionH>
+            <wp:positionV relativeFrom="paragraph">
+              <wp:posOffset>635</wp:posOffset>
+            </wp:positionV>
+            <wp:extent cx="4588510" cy="607060"/>
+            <wp:effectExtent l="0" t="0" r="0" b="0"/>
+            <wp:wrapSquare wrapText="largest"/>
+            <wp:docPr id="2" name="Image4" descr=""/>
+            <wp:cNvGraphicFramePr>
+              <a:graphicFrameLocks xmlns:a="http://schemas.openxmlformats.org/drawingml/2006/main" noChangeAspect="1"/>
+            </wp:cNvGraphicFramePr>
+            <a:graphic xmlns:a="http://schemas.openxmlformats.org/drawingml/2006/main">
+              <a:graphicData uri="http://schemas.openxmlformats.org/drawingml/2006/picture">
+                <pic:pic xmlns:pic="http://schemas.openxmlformats.org/drawingml/2006/picture">
+                  <pic:nvPicPr>
+                    <pic:cNvPr id="2" name="Image4" descr=""/>
+                    <pic:cNvPicPr>
+                      <a:picLocks noChangeAspect="1" noChangeArrowheads="1"/>
+                    </pic:cNvPicPr>
+                  </pic:nvPicPr>
+                  <pic:blipFill>
+                    <a:blip r:embed="rId3"/>
+                    <a:stretch>
+                      <a:fillRect/>
+                    </a:stretch>
+                  </pic:blipFill>
+                  <pic:spPr bwMode="auto">
+                    <a:xfrm>
+                      <a:off x="0" y="0"/>
+                      <a:ext cx="4588510" cy="607060"/>
+                    </a:xfrm>
+                    <a:prstGeom prst="rect">
+                      <a:avLst/>
+                    </a:prstGeom>
+                  </pic:spPr>
+                </pic:pic>
+              </a:graphicData>
+            </a:graphic>
+          </wp:anchor>
+        </w:drawing>
+      </w:r>
+    </w:p>
+    <w:p>
+      <w:pPr>
+        <w:pStyle w:val="LOnormal"/>
+        <w:numPr>
+          <w:ilvl w:val="2"/>
+          <w:numId w:val="1"/>
+        </w:numPr>
+        <w:spacing w:lineRule="auto" w:line="240" w:beforeAutospacing="0" w:before="0" w:afterAutospacing="0" w:after="0"/>
+        <w:ind w:left="2160" w:hanging="360"/>
+        <w:rPr/>
+      </w:pPr>
+      <w:r>
+        <w:rPr/>
+        <w:t xml:space="preserve">Create a </w:t>
+      </w:r>
+      <w:r>
+        <w:rPr>
+          <w:rFonts w:eastAsia="Roboto Mono" w:cs="Roboto Mono" w:ascii="Roboto Mono" w:hAnsi="Roboto Mono"/>
+          <w:color w:val="188038"/>
+        </w:rPr>
+        <w:t>README.md</w:t>
+      </w:r>
+      <w:r>
+        <w:rPr/>
+        <w:t xml:space="preserve"> file with a project description, setup instructions, and contribution guidelines.</w:t>
+      </w:r>
+    </w:p>
+    <w:p>
+      <w:pPr>
+        <w:pStyle w:val="LOnormal"/>
+        <w:spacing w:lineRule="auto" w:line="240" w:beforeAutospacing="0" w:before="0" w:afterAutospacing="0" w:after="0"/>
+        <w:ind w:left="2160" w:hanging="360"/>
+        <w:rPr/>
+      </w:pPr>
+      <w:r>
+        <w:rPr/>
+      </w:r>
+    </w:p>
+    <w:p>
+      <w:pPr>
+        <w:pStyle w:val="LOnormal"/>
+        <w:spacing w:lineRule="auto" w:line="240" w:beforeAutospacing="0" w:before="0" w:afterAutospacing="0" w:after="0"/>
+        <w:ind w:left="2160" w:hanging="360"/>
+        <w:rPr/>
+      </w:pPr>
+      <w:r>
+        <w:rPr/>
+        <w:drawing>
+          <wp:anchor behindDoc="0" distT="0" distB="0" distL="0" distR="0" simplePos="0" locked="0" layoutInCell="0" allowOverlap="1" relativeHeight="2">
+            <wp:simplePos x="0" y="0"/>
+            <wp:positionH relativeFrom="column">
+              <wp:align>center</wp:align>
+            </wp:positionH>
+            <wp:positionV relativeFrom="paragraph">
+              <wp:posOffset>635</wp:posOffset>
+            </wp:positionV>
+            <wp:extent cx="5601335" cy="2670175"/>
+            <wp:effectExtent l="0" t="0" r="0" b="0"/>
+            <wp:wrapSquare wrapText="largest"/>
+            <wp:docPr id="3" name="Image1" descr=""/>
+            <wp:cNvGraphicFramePr>
+              <a:graphicFrameLocks xmlns:a="http://schemas.openxmlformats.org/drawingml/2006/main" noChangeAspect="1"/>
+            </wp:cNvGraphicFramePr>
+            <a:graphic xmlns:a="http://schemas.openxmlformats.org/drawingml/2006/main">
+              <a:graphicData uri="http://schemas.openxmlformats.org/drawingml/2006/picture">
+                <pic:pic xmlns:pic="http://schemas.openxmlformats.org/drawingml/2006/picture">
+                  <pic:nvPicPr>
+                    <pic:cNvPr id="3" name="Image1" descr=""/>
+                    <pic:cNvPicPr>
+                      <a:picLocks noChangeAspect="1" noChangeArrowheads="1"/>
+                    </pic:cNvPicPr>
+                  </pic:nvPicPr>
+                  <pic:blipFill>
+                    <a:blip r:embed="rId4"/>
+                    <a:stretch>
+                      <a:fillRect/>
+                    </a:stretch>
+                  </pic:blipFill>
+                  <pic:spPr bwMode="auto">
+                    <a:xfrm>
+                      <a:off x="0" y="0"/>
+                      <a:ext cx="5601335" cy="2670175"/>
+                    </a:xfrm>
+                    <a:prstGeom prst="rect">
+                      <a:avLst/>
+                    </a:prstGeom>
+                  </pic:spPr>
+                </pic:pic>
+              </a:graphicData>
+            </a:graphic>
+          </wp:anchor>
+        </w:drawing>
+      </w:r>
+    </w:p>
+    <w:p>
+      <w:pPr>
+        <w:pStyle w:val="LOnormal"/>
+        <w:spacing w:lineRule="auto" w:line="240" w:beforeAutospacing="0" w:before="0" w:afterAutospacing="0" w:after="0"/>
+        <w:ind w:left="2160" w:hanging="360"/>
+        <w:rPr/>
+      </w:pPr>
+      <w:r>
+        <w:rPr/>
+      </w:r>
+    </w:p>
+    <w:p>
+      <w:pPr>
+        <w:pStyle w:val="LOnormal"/>
+        <w:spacing w:lineRule="auto" w:line="240" w:beforeAutospacing="0" w:before="0" w:afterAutospacing="0" w:after="0"/>
+        <w:ind w:left="2160" w:hanging="360"/>
+        <w:rPr/>
+      </w:pPr>
+      <w:r>
+        <w:rPr/>
+      </w:r>
+    </w:p>
+    <w:p>
+      <w:pPr>
+        <w:pStyle w:val="LOnormal"/>
+        <w:numPr>
+          <w:ilvl w:val="0"/>
+          <w:numId w:val="1"/>
+        </w:numPr>
+        <w:spacing w:lineRule="auto" w:line="240" w:beforeAutospacing="0" w:before="0" w:afterAutospacing="0" w:after="0"/>
+        <w:ind w:left="720" w:hanging="360"/>
+        <w:rPr/>
+      </w:pPr>
+      <w:r>
+        <w:rPr>
+          <w:b/>
+        </w:rPr>
+        <w:t>Docker Configuration:</w:t>
+      </w:r>
+    </w:p>
+    <w:p>
+      <w:pPr>
+        <w:pStyle w:val="LOnormal"/>
+        <w:numPr>
+          <w:ilvl w:val="1"/>
+          <w:numId w:val="1"/>
+        </w:numPr>
+        <w:spacing w:lineRule="auto" w:line="240" w:beforeAutospacing="0" w:before="0" w:afterAutospacing="0" w:after="0"/>
+        <w:ind w:left="1440" w:hanging="360"/>
+        <w:rPr/>
+      </w:pPr>
+      <w:r>
+        <w:rPr>
+          <w:b/>
+        </w:rPr>
+        <w:t>Dockerfile</w:t>
+      </w:r>
+      <w:r>
+        <w:rPr/>
+        <w:t>:</w:t>
+      </w:r>
+    </w:p>
+    <w:p>
+      <w:pPr>
+        <w:pStyle w:val="LOnormal"/>
+        <w:numPr>
+          <w:ilvl w:val="2"/>
+          <w:numId w:val="1"/>
+        </w:numPr>
+        <w:spacing w:lineRule="auto" w:line="240" w:beforeAutospacing="0" w:before="0" w:afterAutospacing="0" w:after="0"/>
+        <w:ind w:left="2160" w:hanging="360"/>
+        <w:rPr/>
+      </w:pPr>
+      <w:r>
+        <w:rPr/>
+        <w:t xml:space="preserve">Write a </w:t>
+      </w:r>
+      <w:r>
+        <w:rPr>
+          <w:rFonts w:eastAsia="Roboto Mono" w:cs="Roboto Mono" w:ascii="Roboto Mono" w:hAnsi="Roboto Mono"/>
+          <w:color w:val="188038"/>
+        </w:rPr>
+        <w:t>Dockerfile</w:t>
+      </w:r>
+      <w:r>
+        <w:rPr/>
+        <w:t xml:space="preserve"> to define how to build the Docker image for the web application.</w:t>
+      </w:r>
+    </w:p>
+    <w:p>
+      <w:pPr>
+        <w:pStyle w:val="LOnormal"/>
+        <w:spacing w:lineRule="auto" w:line="240" w:beforeAutospacing="0" w:before="0" w:afterAutospacing="0" w:after="0"/>
+        <w:ind w:left="2160" w:hanging="360"/>
+        <w:rPr/>
+      </w:pPr>
+      <w:r>
+        <w:rPr/>
+        <w:drawing>
+          <wp:anchor behindDoc="0" distT="0" distB="0" distL="0" distR="0" simplePos="0" locked="0" layoutInCell="0" allowOverlap="1" relativeHeight="5">
+            <wp:simplePos x="0" y="0"/>
+            <wp:positionH relativeFrom="column">
+              <wp:align>center</wp:align>
+            </wp:positionH>
+            <wp:positionV relativeFrom="paragraph">
+              <wp:posOffset>635</wp:posOffset>
+            </wp:positionV>
+            <wp:extent cx="4588510" cy="751840"/>
+            <wp:effectExtent l="0" t="0" r="0" b="0"/>
+            <wp:wrapSquare wrapText="largest"/>
+            <wp:docPr id="4" name="Image5" descr=""/>
+            <wp:cNvGraphicFramePr>
+              <a:graphicFrameLocks xmlns:a="http://schemas.openxmlformats.org/drawingml/2006/main" noChangeAspect="1"/>
+            </wp:cNvGraphicFramePr>
+            <a:graphic xmlns:a="http://schemas.openxmlformats.org/drawingml/2006/main">
+              <a:graphicData uri="http://schemas.openxmlformats.org/drawingml/2006/picture">
+                <pic:pic xmlns:pic="http://schemas.openxmlformats.org/drawingml/2006/picture">
+                  <pic:nvPicPr>
+                    <pic:cNvPr id="4" name="Image5" descr=""/>
+                    <pic:cNvPicPr>
+                      <a:picLocks noChangeAspect="1" noChangeArrowheads="1"/>
+                    </pic:cNvPicPr>
+                  </pic:nvPicPr>
+                  <pic:blipFill>
+                    <a:blip r:embed="rId5"/>
+                    <a:stretch>
+                      <a:fillRect/>
+                    </a:stretch>
+                  </pic:blipFill>
+                  <pic:spPr bwMode="auto">
+                    <a:xfrm>
+                      <a:off x="0" y="0"/>
+                      <a:ext cx="4588510" cy="751840"/>
+                    </a:xfrm>
+                    <a:prstGeom prst="rect">
+                      <a:avLst/>
+                    </a:prstGeom>
+                  </pic:spPr>
+                </pic:pic>
+              </a:graphicData>
+            </a:graphic>
+          </wp:anchor>
+        </w:drawing>
+      </w:r>
+    </w:p>
+    <w:p>
+      <w:pPr>
+        <w:pStyle w:val="LOnormal"/>
+        <w:numPr>
+          <w:ilvl w:val="1"/>
+          <w:numId w:val="1"/>
+        </w:numPr>
+        <w:spacing w:lineRule="auto" w:line="240" w:beforeAutospacing="0" w:before="0" w:afterAutospacing="0" w:after="0"/>
+        <w:ind w:left="1440" w:hanging="360"/>
+        <w:rPr/>
+      </w:pPr>
+      <w:r>
+        <w:rPr>
+          <w:b/>
+        </w:rPr>
+        <w:t>Docker Ignore File</w:t>
+      </w:r>
+      <w:r>
+        <w:rPr/>
+        <w:t>:</w:t>
+      </w:r>
+    </w:p>
+    <w:p>
+      <w:pPr>
+        <w:pStyle w:val="LOnormal"/>
+        <w:numPr>
+          <w:ilvl w:val="2"/>
+          <w:numId w:val="1"/>
+        </w:numPr>
+        <w:spacing w:lineRule="auto" w:line="240" w:beforeAutospacing="0" w:before="0" w:afterAutospacing="0" w:after="0"/>
+        <w:ind w:left="2160" w:hanging="360"/>
+        <w:rPr/>
+      </w:pPr>
+      <w:r>
+        <w:rPr/>
+        <w:t xml:space="preserve">Create a </w:t>
+      </w:r>
+      <w:r>
+        <w:rPr>
+          <w:rFonts w:eastAsia="Roboto Mono" w:cs="Roboto Mono" w:ascii="Roboto Mono" w:hAnsi="Roboto Mono"/>
+          <w:color w:val="188038"/>
+        </w:rPr>
+        <w:t>.dockerignore</w:t>
+      </w:r>
+      <w:r>
+        <w:rPr/>
+        <w:t xml:space="preserve"> file to exclude files and directories from the Docker build context.</w:t>
+      </w:r>
+    </w:p>
+    <w:p>
+      <w:pPr>
+        <w:pStyle w:val="LOnormal"/>
+        <w:numPr>
+          <w:ilvl w:val="1"/>
+          <w:numId w:val="1"/>
+        </w:numPr>
+        <w:spacing w:lineRule="auto" w:line="240" w:beforeAutospacing="0" w:before="0" w:afterAutospacing="0" w:after="0"/>
+        <w:ind w:left="1440" w:hanging="360"/>
+        <w:rPr/>
+      </w:pPr>
+      <w:r>
+        <w:rPr>
+          <w:b/>
+        </w:rPr>
+        <w:t>Image Management</w:t>
+      </w:r>
+      <w:r>
+        <w:rPr/>
+        <w:t>:</w:t>
+      </w:r>
+    </w:p>
+    <w:p>
+      <w:pPr>
+        <w:pStyle w:val="LOnormal"/>
+        <w:numPr>
+          <w:ilvl w:val="2"/>
+          <w:numId w:val="1"/>
+        </w:numPr>
+        <w:spacing w:lineRule="auto" w:line="240" w:beforeAutospacing="0" w:before="0" w:afterAutospacing="0" w:after="0"/>
+        <w:ind w:left="2160" w:hanging="360"/>
+        <w:rPr/>
+      </w:pPr>
+      <w:r>
+        <w:rPr/>
+        <w:t xml:space="preserve">Build a Docker image using the </w:t>
+      </w:r>
+      <w:r>
+        <w:rPr>
+          <w:rFonts w:eastAsia="Roboto Mono" w:cs="Roboto Mono" w:ascii="Roboto Mono" w:hAnsi="Roboto Mono"/>
+          <w:color w:val="188038"/>
+        </w:rPr>
+        <w:t>Dockerfile</w:t>
+      </w:r>
+      <w:r>
+        <w:rPr/>
+        <w:t>.</w:t>
+      </w:r>
+    </w:p>
+    <w:p>
+      <w:pPr>
+        <w:pStyle w:val="LOnormal"/>
+        <w:numPr>
+          <w:ilvl w:val="2"/>
+          <w:numId w:val="1"/>
+        </w:numPr>
+        <w:spacing w:lineRule="auto" w:line="240" w:beforeAutospacing="0" w:before="0" w:afterAutospacing="0" w:after="0"/>
+        <w:ind w:left="2160" w:hanging="360"/>
+        <w:rPr/>
+      </w:pPr>
+      <w:r>
+        <w:rPr/>
+        <w:t>Push the built Docker image to a container registry (e.g., Docker Hub).</w:t>
+      </w:r>
+    </w:p>
+    <w:p>
+      <w:pPr>
+        <w:pStyle w:val="LOnormal"/>
+        <w:spacing w:lineRule="auto" w:line="240" w:beforeAutospacing="0" w:before="0" w:afterAutospacing="0" w:after="0"/>
+        <w:ind w:left="1800" w:hanging="0"/>
+        <w:rPr/>
+      </w:pPr>
+      <w:r>
+        <w:rPr/>
+      </w:r>
+    </w:p>
+    <w:p>
+      <w:pPr>
+        <w:pStyle w:val="LOnormal"/>
+        <w:numPr>
+          <w:ilvl w:val="0"/>
+          <w:numId w:val="1"/>
+        </w:numPr>
+        <w:spacing w:lineRule="auto" w:line="240" w:beforeAutospacing="0" w:before="0" w:afterAutospacing="0" w:after="0"/>
+        <w:ind w:left="720" w:hanging="360"/>
+        <w:rPr/>
+      </w:pPr>
+      <w:r>
+        <w:rPr>
+          <w:b/>
+        </w:rPr>
+        <w:t>Jenkins Configuration:</w:t>
+      </w:r>
+    </w:p>
+    <w:p>
+      <w:pPr>
+        <w:pStyle w:val="LOnormal"/>
+        <w:numPr>
+          <w:ilvl w:val="1"/>
+          <w:numId w:val="1"/>
+        </w:numPr>
+        <w:spacing w:lineRule="auto" w:line="240" w:beforeAutospacing="0" w:before="0" w:afterAutospacing="0" w:after="0"/>
+        <w:ind w:left="1440" w:hanging="360"/>
+        <w:rPr/>
+      </w:pPr>
+      <w:r>
+        <w:rPr>
+          <w:b/>
+        </w:rPr>
+        <w:t>Jenkins Job Setup</w:t>
+      </w:r>
+      <w:r>
+        <w:rPr/>
+        <w:t>:</w:t>
+      </w:r>
+    </w:p>
+    <w:p>
+      <w:pPr>
+        <w:pStyle w:val="LOnormal"/>
+        <w:numPr>
+          <w:ilvl w:val="2"/>
+          <w:numId w:val="1"/>
+        </w:numPr>
+        <w:spacing w:lineRule="auto" w:line="240" w:beforeAutospacing="0" w:before="0" w:afterAutospacing="0" w:after="0"/>
+        <w:ind w:left="2160" w:hanging="360"/>
+        <w:rPr/>
+      </w:pPr>
+      <w:r>
+        <w:rPr/>
+        <w:t>Create a Jenkins job to pull code from the Git repository.</w:t>
+      </w:r>
+    </w:p>
+    <w:p>
+      <w:pPr>
+        <w:pStyle w:val="LOnormal"/>
+        <w:spacing w:lineRule="auto" w:line="240" w:beforeAutospacing="0" w:before="0" w:afterAutospacing="0" w:after="0"/>
+        <w:ind w:left="2160" w:hanging="360"/>
+        <w:rPr/>
+      </w:pPr>
+      <w:r>
+        <w:rPr/>
+      </w:r>
+    </w:p>
+    <w:p>
+      <w:pPr>
+        <w:pStyle w:val="LOnormal"/>
+        <w:numPr>
+          <w:ilvl w:val="2"/>
+          <w:numId w:val="1"/>
+        </w:numPr>
+        <w:spacing w:lineRule="auto" w:line="240" w:beforeAutospacing="0" w:before="0" w:afterAutospacing="0" w:after="0"/>
+        <w:ind w:left="2160" w:hanging="360"/>
+        <w:rPr/>
+      </w:pPr>
+      <w:r>
+        <w:rPr/>
+        <w:t xml:space="preserve">Configure Jenkins to build the Docker image using the </w:t>
+      </w:r>
+      <w:r>
+        <w:rPr>
+          <w:rFonts w:eastAsia="Roboto Mono" w:cs="Roboto Mono" w:ascii="Roboto Mono" w:hAnsi="Roboto Mono"/>
+          <w:color w:val="188038"/>
+        </w:rPr>
+        <w:t>Dockerfile</w:t>
+      </w:r>
+      <w:r>
+        <w:rPr/>
+        <w:t>.</w:t>
+      </w:r>
+    </w:p>
+    <w:p>
+      <w:pPr>
+        <w:pStyle w:val="LOnormal"/>
+        <w:numPr>
+          <w:ilvl w:val="2"/>
+          <w:numId w:val="1"/>
+        </w:numPr>
+        <w:spacing w:lineRule="auto" w:line="240" w:beforeAutospacing="0" w:before="0" w:afterAutospacing="0" w:after="0"/>
+        <w:ind w:left="2160" w:hanging="360"/>
+        <w:rPr/>
+      </w:pPr>
+      <w:r>
+        <w:rPr/>
+        <w:t>Set up Jenkins to run tests on the Docker image.</w:t>
+      </w:r>
+    </w:p>
+    <w:p>
+      <w:pPr>
+        <w:pStyle w:val="LOnormal"/>
+        <w:numPr>
+          <w:ilvl w:val="2"/>
+          <w:numId w:val="1"/>
+        </w:numPr>
+        <w:spacing w:lineRule="auto" w:line="240" w:beforeAutospacing="0" w:before="0" w:afterAutospacing="0" w:after="0"/>
+        <w:ind w:left="2160" w:hanging="360"/>
+        <w:rPr/>
+      </w:pPr>
+      <w:r>
+        <w:rPr/>
+        <w:t>Configure Jenkins to push the Docker image to the container registry after a successful build.</w:t>
+      </w:r>
+    </w:p>
+    <w:p>
+      <w:pPr>
+        <w:pStyle w:val="LOnormal"/>
+        <w:numPr>
+          <w:ilvl w:val="1"/>
+          <w:numId w:val="1"/>
+        </w:numPr>
+        <w:spacing w:lineRule="auto" w:line="240" w:beforeAutospacing="0" w:before="0" w:afterAutospacing="0" w:after="0"/>
+        <w:ind w:left="1440" w:hanging="360"/>
+        <w:rPr/>
+      </w:pPr>
+      <w:r>
+        <w:rPr>
+          <w:b/>
+        </w:rPr>
+        <w:t>Jenkins Pipeline</w:t>
+      </w:r>
+      <w:r>
+        <w:rPr/>
+        <w:t>:</w:t>
+      </w:r>
+    </w:p>
+    <w:p>
+      <w:pPr>
+        <w:pStyle w:val="LOnormal"/>
+        <w:numPr>
+          <w:ilvl w:val="2"/>
+          <w:numId w:val="1"/>
+        </w:numPr>
+        <w:spacing w:lineRule="auto" w:line="240" w:beforeAutospacing="0" w:before="0" w:afterAutospacing="0" w:after="0"/>
+        <w:ind w:left="2160" w:hanging="360"/>
+        <w:rPr/>
+      </w:pPr>
+      <w:r>
+        <w:rPr/>
+        <w:t xml:space="preserve">Create a </w:t>
+      </w:r>
+      <w:r>
+        <w:rPr>
+          <w:rFonts w:eastAsia="Roboto Mono" w:cs="Roboto Mono" w:ascii="Roboto Mono" w:hAnsi="Roboto Mono"/>
+          <w:color w:val="188038"/>
+        </w:rPr>
+        <w:t>Jenkinsfile</w:t>
+      </w:r>
+      <w:r>
+        <w:rPr/>
+        <w:t xml:space="preserve"> to define the CI/CD pipeline stages, including build, test, and deploy.</w:t>
+      </w:r>
+    </w:p>
+    <w:p>
+      <w:pPr>
+        <w:pStyle w:val="LOnormal"/>
+        <w:spacing w:lineRule="auto" w:line="240" w:beforeAutospacing="0" w:before="0" w:afterAutospacing="0" w:after="0"/>
+        <w:ind w:left="2160" w:hanging="360"/>
+        <w:rPr/>
+      </w:pPr>
+      <w:r>
+        <w:rPr/>
+        <w:drawing>
+          <wp:anchor behindDoc="0" distT="0" distB="0" distL="0" distR="0" simplePos="0" locked="0" layoutInCell="0" allowOverlap="1" relativeHeight="6">
+            <wp:simplePos x="0" y="0"/>
+            <wp:positionH relativeFrom="column">
+              <wp:align>center</wp:align>
+            </wp:positionH>
+            <wp:positionV relativeFrom="paragraph">
+              <wp:posOffset>635</wp:posOffset>
+            </wp:positionV>
+            <wp:extent cx="3975100" cy="2907030"/>
+            <wp:effectExtent l="0" t="0" r="0" b="0"/>
+            <wp:wrapSquare wrapText="largest"/>
+            <wp:docPr id="5" name="Image2" descr=""/>
+            <wp:cNvGraphicFramePr>
+              <a:graphicFrameLocks xmlns:a="http://schemas.openxmlformats.org/drawingml/2006/main" noChangeAspect="1"/>
+            </wp:cNvGraphicFramePr>
+            <a:graphic xmlns:a="http://schemas.openxmlformats.org/drawingml/2006/main">
+              <a:graphicData uri="http://schemas.openxmlformats.org/drawingml/2006/picture">
+                <pic:pic xmlns:pic="http://schemas.openxmlformats.org/drawingml/2006/picture">
+                  <pic:nvPicPr>
+                    <pic:cNvPr id="5" name="Image2" descr=""/>
+                    <pic:cNvPicPr>
+                      <a:picLocks noChangeAspect="1" noChangeArrowheads="1"/>
+                    </pic:cNvPicPr>
+                  </pic:nvPicPr>
+                  <pic:blipFill>
+                    <a:blip r:embed="rId6"/>
+                    <a:stretch>
+                      <a:fillRect/>
+                    </a:stretch>
+                  </pic:blipFill>
+                  <pic:spPr bwMode="auto">
+                    <a:xfrm>
+                      <a:off x="0" y="0"/>
+                      <a:ext cx="3975100" cy="2907030"/>
+                    </a:xfrm>
+                    <a:prstGeom prst="rect">
+                      <a:avLst/>
+                    </a:prstGeom>
+                  </pic:spPr>
+                </pic:pic>
+              </a:graphicData>
+            </a:graphic>
+          </wp:anchor>
+        </w:drawing>
+      </w:r>
+    </w:p>
+    <w:p>
+      <w:pPr>
+        <w:pStyle w:val="LOnormal"/>
+        <w:spacing w:lineRule="auto" w:line="240" w:beforeAutospacing="0" w:before="0" w:afterAutospacing="0" w:after="0"/>
+        <w:ind w:left="2160" w:hanging="360"/>
+        <w:rPr/>
+      </w:pPr>
+      <w:r>
+        <w:rPr/>
+      </w:r>
+    </w:p>
+    <w:p>
+      <w:pPr>
+        <w:pStyle w:val="LOnormal"/>
+        <w:spacing w:lineRule="auto" w:line="240" w:beforeAutospacing="0" w:before="0" w:afterAutospacing="0" w:after="0"/>
+        <w:ind w:left="2160" w:hanging="360"/>
+        <w:rPr/>
+      </w:pPr>
+      <w:r>
+        <w:rPr/>
+      </w:r>
+    </w:p>
+    <w:p>
+      <w:pPr>
+        <w:pStyle w:val="LOnormal"/>
+        <w:spacing w:lineRule="auto" w:line="240" w:beforeAutospacing="0" w:before="0" w:afterAutospacing="0" w:after="0"/>
+        <w:ind w:left="2160" w:hanging="360"/>
+        <w:rPr/>
+      </w:pPr>
+      <w:r>
+        <w:rPr/>
+      </w:r>
+    </w:p>
+    <w:p>
+      <w:pPr>
+        <w:pStyle w:val="LOnormal"/>
+        <w:spacing w:lineRule="auto" w:line="240" w:beforeAutospacing="0" w:before="0" w:afterAutospacing="0" w:after="0"/>
+        <w:ind w:left="2160" w:hanging="360"/>
+        <w:rPr/>
+      </w:pPr>
+      <w:r>
+        <w:rPr/>
+      </w:r>
+    </w:p>
+    <w:p>
+      <w:pPr>
+        <w:pStyle w:val="LOnormal"/>
+        <w:spacing w:lineRule="auto" w:line="240" w:beforeAutospacing="0" w:before="0" w:afterAutospacing="0" w:after="0"/>
+        <w:ind w:left="2160" w:hanging="360"/>
+        <w:rPr/>
+      </w:pPr>
+      <w:r>
+        <w:rPr/>
+      </w:r>
+    </w:p>
+    <w:p>
+      <w:pPr>
+        <w:pStyle w:val="LOnormal"/>
+        <w:spacing w:lineRule="auto" w:line="240" w:beforeAutospacing="0" w:before="0" w:afterAutospacing="0" w:after="0"/>
+        <w:ind w:left="2160" w:hanging="360"/>
+        <w:rPr/>
+      </w:pPr>
+      <w:r>
+        <w:rPr/>
+      </w:r>
+    </w:p>
+    <w:p>
+      <w:pPr>
+        <w:pStyle w:val="LOnormal"/>
+        <w:spacing w:lineRule="auto" w:line="240" w:beforeAutospacing="0" w:before="0" w:afterAutospacing="0" w:after="0"/>
+        <w:ind w:left="2160" w:hanging="360"/>
+        <w:rPr/>
+      </w:pPr>
+      <w:r>
+        <w:rPr/>
+      </w:r>
+    </w:p>
+    <w:p>
+      <w:pPr>
+        <w:pStyle w:val="LOnormal"/>
+        <w:spacing w:lineRule="auto" w:line="240" w:beforeAutospacing="0" w:before="0" w:afterAutospacing="0" w:after="0"/>
+        <w:ind w:left="2160" w:hanging="360"/>
+        <w:rPr/>
+      </w:pPr>
+      <w:r>
+        <w:rPr/>
+      </w:r>
+    </w:p>
+    <w:p>
+      <w:pPr>
+        <w:pStyle w:val="LOnormal"/>
+        <w:spacing w:lineRule="auto" w:line="240" w:beforeAutospacing="0" w:before="0" w:afterAutospacing="0" w:after="0"/>
+        <w:ind w:left="2160" w:hanging="360"/>
+        <w:rPr/>
+      </w:pPr>
+      <w:r>
+        <w:rPr/>
+        <w:drawing>
+          <wp:anchor behindDoc="0" distT="0" distB="0" distL="0" distR="0" simplePos="0" locked="0" layoutInCell="0" allowOverlap="1" relativeHeight="7">
+            <wp:simplePos x="0" y="0"/>
+            <wp:positionH relativeFrom="column">
+              <wp:posOffset>13335</wp:posOffset>
+            </wp:positionH>
+            <wp:positionV relativeFrom="paragraph">
+              <wp:posOffset>44450</wp:posOffset>
+            </wp:positionV>
+            <wp:extent cx="4588510" cy="2480945"/>
+            <wp:effectExtent l="0" t="0" r="0" b="0"/>
+            <wp:wrapSquare wrapText="largest"/>
+            <wp:docPr id="6" name="Image6" descr=""/>
+            <wp:cNvGraphicFramePr>
+              <a:graphicFrameLocks xmlns:a="http://schemas.openxmlformats.org/drawingml/2006/main" noChangeAspect="1"/>
+            </wp:cNvGraphicFramePr>
+            <a:graphic xmlns:a="http://schemas.openxmlformats.org/drawingml/2006/main">
+              <a:graphicData uri="http://schemas.openxmlformats.org/drawingml/2006/picture">
+                <pic:pic xmlns:pic="http://schemas.openxmlformats.org/drawingml/2006/picture">
+                  <pic:nvPicPr>
+                    <pic:cNvPr id="6" name="Image6" descr=""/>
+                    <pic:cNvPicPr>
+                      <a:picLocks noChangeAspect="1" noChangeArrowheads="1"/>
+                    </pic:cNvPicPr>
+                  </pic:nvPicPr>
+                  <pic:blipFill>
+                    <a:blip r:embed="rId7"/>
+                    <a:stretch>
+                      <a:fillRect/>
+                    </a:stretch>
+                  </pic:blipFill>
+                  <pic:spPr bwMode="auto">
+                    <a:xfrm>
+                      <a:off x="0" y="0"/>
+                      <a:ext cx="4588510" cy="2480945"/>
+                    </a:xfrm>
+                    <a:prstGeom prst="rect">
+                      <a:avLst/>
+                    </a:prstGeom>
+                  </pic:spPr>
+                </pic:pic>
+              </a:graphicData>
+            </a:graphic>
+          </wp:anchor>
+        </w:drawing>
+      </w:r>
+    </w:p>
+    <w:p>
+      <w:pPr>
+        <w:pStyle w:val="LOnormal"/>
+        <w:spacing w:lineRule="auto" w:line="240" w:beforeAutospacing="0" w:before="0" w:afterAutospacing="0" w:after="0"/>
+        <w:ind w:left="2160" w:hanging="360"/>
+        <w:rPr/>
+      </w:pPr>
+      <w:r>
+        <w:rPr/>
+      </w:r>
+    </w:p>
+    <w:p>
+      <w:pPr>
+        <w:pStyle w:val="LOnormal"/>
+        <w:spacing w:lineRule="auto" w:line="240" w:beforeAutospacing="0" w:before="0" w:afterAutospacing="0" w:after="0"/>
+        <w:ind w:left="2160" w:hanging="360"/>
+        <w:rPr/>
+      </w:pPr>
+      <w:r>
+        <w:rPr/>
+      </w:r>
+    </w:p>
+    <w:p>
+      <w:pPr>
+        <w:pStyle w:val="LOnormal"/>
+        <w:spacing w:lineRule="auto" w:line="240" w:beforeAutospacing="0" w:before="0" w:afterAutospacing="0" w:after="0"/>
+        <w:ind w:left="2160" w:hanging="360"/>
+        <w:rPr/>
+      </w:pPr>
+      <w:r>
+        <w:rPr/>
+      </w:r>
+    </w:p>
+    <w:p>
+      <w:pPr>
+        <w:pStyle w:val="LOnormal"/>
+        <w:spacing w:lineRule="auto" w:line="240" w:beforeAutospacing="0" w:before="0" w:afterAutospacing="0" w:after="0"/>
+        <w:ind w:left="2160" w:hanging="360"/>
+        <w:rPr/>
+      </w:pPr>
+      <w:r>
+        <w:rPr/>
+      </w:r>
+    </w:p>
+    <w:p>
+      <w:pPr>
+        <w:pStyle w:val="LOnormal"/>
+        <w:numPr>
+          <w:ilvl w:val="0"/>
+          <w:numId w:val="1"/>
+        </w:numPr>
+        <w:spacing w:lineRule="auto" w:line="240" w:beforeAutospacing="0" w:before="0" w:afterAutospacing="0" w:after="0"/>
+        <w:ind w:left="720" w:hanging="360"/>
+        <w:rPr/>
+      </w:pPr>
+      <w:r>
+        <w:rPr>
+          <w:b/>
+        </w:rPr>
+        <w:t>Ansible Playbook:</w:t>
+      </w:r>
+    </w:p>
+    <w:p>
+      <w:pPr>
+        <w:pStyle w:val="LOnormal"/>
+        <w:numPr>
+          <w:ilvl w:val="1"/>
+          <w:numId w:val="1"/>
+        </w:numPr>
+        <w:spacing w:lineRule="auto" w:line="240" w:beforeAutospacing="0" w:before="0" w:afterAutospacing="0" w:after="0"/>
+        <w:ind w:left="1440" w:hanging="360"/>
+        <w:rPr/>
+      </w:pPr>
+      <w:r>
+        <w:rPr>
+          <w:b/>
+        </w:rPr>
+        <w:t>Basic Playbook Creation</w:t>
+      </w:r>
+      <w:r>
+        <w:rPr/>
+        <w:t>:</w:t>
+      </w:r>
+    </w:p>
+    <w:p>
+      <w:pPr>
+        <w:pStyle w:val="LOnormal"/>
+        <w:numPr>
+          <w:ilvl w:val="2"/>
+          <w:numId w:val="1"/>
+        </w:numPr>
+        <w:spacing w:lineRule="auto" w:line="240" w:beforeAutospacing="0" w:before="0" w:afterAutospacing="0" w:after="0"/>
+        <w:ind w:left="2160" w:hanging="360"/>
+        <w:rPr/>
+      </w:pPr>
+      <w:r>
+        <w:rPr/>
+        <w:t>Develop an Ansible playbook to automate the deployment of the Docker container.</w:t>
+      </w:r>
+    </w:p>
+    <w:p>
+      <w:pPr>
+        <w:pStyle w:val="LOnormal"/>
+        <w:numPr>
+          <w:ilvl w:val="1"/>
+          <w:numId w:val="1"/>
+        </w:numPr>
+        <w:spacing w:lineRule="auto" w:line="240" w:beforeAutospacing="0" w:before="0" w:afterAutospacing="0" w:after="0"/>
+        <w:ind w:left="1440" w:hanging="360"/>
+        <w:rPr/>
+      </w:pPr>
+      <w:r>
+        <w:rPr>
+          <w:b/>
+        </w:rPr>
+        <w:t>Playbook Tasks</w:t>
+      </w:r>
+      <w:r>
+        <w:rPr/>
+        <w:t>:</w:t>
+      </w:r>
+    </w:p>
+    <w:p>
+      <w:pPr>
+        <w:pStyle w:val="LOnormal"/>
+        <w:numPr>
+          <w:ilvl w:val="2"/>
+          <w:numId w:val="1"/>
+        </w:numPr>
+        <w:spacing w:lineRule="auto" w:line="240" w:beforeAutospacing="0" w:before="0" w:afterAutospacing="0" w:after="0"/>
+        <w:ind w:left="2160" w:hanging="360"/>
+        <w:rPr/>
+      </w:pPr>
+      <w:r>
+        <w:rPr/>
+        <w:t>Install Docker on the target server (if Docker is not already installed).</w:t>
+      </w:r>
+    </w:p>
+    <w:p>
+      <w:pPr>
+        <w:pStyle w:val="LOnormal"/>
+        <w:numPr>
+          <w:ilvl w:val="2"/>
+          <w:numId w:val="1"/>
+        </w:numPr>
+        <w:spacing w:lineRule="auto" w:line="240" w:beforeAutospacing="0" w:before="0" w:afterAutospacing="0" w:after="0"/>
+        <w:ind w:left="2160" w:hanging="360"/>
+        <w:rPr/>
+      </w:pPr>
+      <w:r>
+        <w:rPr/>
+        <w:t>Pull the Docker image from the container registry.</w:t>
+      </w:r>
+    </w:p>
+    <w:p>
+      <w:pPr>
+        <w:pStyle w:val="LOnormal"/>
+        <w:numPr>
+          <w:ilvl w:val="2"/>
+          <w:numId w:val="1"/>
+        </w:numPr>
+        <w:spacing w:lineRule="auto" w:line="240" w:beforeAutospacing="0" w:before="0" w:afterAutospacing="0" w:after="0"/>
+        <w:ind w:left="2160" w:hanging="360"/>
+        <w:rPr/>
+      </w:pPr>
+      <w:r>
+        <w:rPr/>
+        <w:t>Run the Docker container with the required configurations.</w:t>
+      </w:r>
+    </w:p>
+    <w:p>
+      <w:pPr>
+        <w:pStyle w:val="LOnormal"/>
+        <w:numPr>
+          <w:ilvl w:val="1"/>
+          <w:numId w:val="1"/>
+        </w:numPr>
+        <w:spacing w:lineRule="auto" w:line="240" w:beforeAutospacing="0" w:before="0" w:afterAutospacing="0" w:after="0"/>
+        <w:ind w:left="1440" w:hanging="360"/>
+        <w:rPr/>
+      </w:pPr>
+      <w:r>
+        <w:rPr>
+          <w:b/>
+        </w:rPr>
+        <w:t>Inventory File</w:t>
+      </w:r>
+      <w:r>
+        <w:rPr/>
+        <w:t>:</w:t>
+      </w:r>
+    </w:p>
+    <w:p>
+      <w:pPr>
+        <w:pStyle w:val="LOnormal"/>
+        <w:numPr>
+          <w:ilvl w:val="2"/>
+          <w:numId w:val="1"/>
+        </w:numPr>
+        <w:spacing w:lineRule="auto" w:line="240" w:beforeAutospacing="0" w:before="0" w:after="240"/>
+        <w:ind w:left="2160" w:hanging="360"/>
+        <w:rPr/>
+      </w:pPr>
+      <w:r>
+        <w:rPr/>
+        <w:t xml:space="preserve">Create an </w:t>
+      </w:r>
+      <w:r>
+        <w:rPr>
+          <w:rFonts w:eastAsia="Roboto Mono" w:cs="Roboto Mono" w:ascii="Roboto Mono" w:hAnsi="Roboto Mono"/>
+          <w:color w:val="188038"/>
+        </w:rPr>
         <w:t>inventory</w:t>
       </w:r>
       <w:r>
@@ -956,6 +1355,51 @@
       </w:pPr>
       <w:r>
         <w:rPr/>
+        <w:drawing>
+          <wp:anchor behindDoc="0" distT="0" distB="0" distL="0" distR="0" simplePos="0" locked="0" layoutInCell="0" allowOverlap="1" relativeHeight="8">
+            <wp:simplePos x="0" y="0"/>
+            <wp:positionH relativeFrom="column">
+              <wp:align>center</wp:align>
+            </wp:positionH>
+            <wp:positionV relativeFrom="paragraph">
+              <wp:posOffset>635</wp:posOffset>
+            </wp:positionV>
+            <wp:extent cx="4588510" cy="2480945"/>
+            <wp:effectExtent l="0" t="0" r="0" b="0"/>
+            <wp:wrapSquare wrapText="largest"/>
+            <wp:docPr id="7" name="Image7" descr=""/>
+            <wp:cNvGraphicFramePr>
+              <a:graphicFrameLocks xmlns:a="http://schemas.openxmlformats.org/drawingml/2006/main" noChangeAspect="1"/>
+            </wp:cNvGraphicFramePr>
+            <a:graphic xmlns:a="http://schemas.openxmlformats.org/drawingml/2006/main">
+              <a:graphicData uri="http://schemas.openxmlformats.org/drawingml/2006/picture">
+                <pic:pic xmlns:pic="http://schemas.openxmlformats.org/drawingml/2006/picture">
+                  <pic:nvPicPr>
+                    <pic:cNvPr id="7" name="Image7" descr=""/>
+                    <pic:cNvPicPr>
+                      <a:picLocks noChangeAspect="1" noChangeArrowheads="1"/>
+                    </pic:cNvPicPr>
+                  </pic:nvPicPr>
+                  <pic:blipFill>
+                    <a:blip r:embed="rId8"/>
+                    <a:stretch>
+                      <a:fillRect/>
+                    </a:stretch>
+                  </pic:blipFill>
+                  <pic:spPr bwMode="auto">
+                    <a:xfrm>
+                      <a:off x="0" y="0"/>
+                      <a:ext cx="4588510" cy="2480945"/>
+                    </a:xfrm>
+                    <a:prstGeom prst="rect">
+                      <a:avLst/>
+                    </a:prstGeom>
+                  </pic:spPr>
+                </pic:pic>
+              </a:graphicData>
+            </a:graphic>
+          </wp:anchor>
+        </w:drawing>
       </w:r>
     </w:p>
     <w:sectPr>

</xml_diff>